<commit_message>
first round of addressing commnets
</commit_message>
<xml_diff>
--- a/Project Documentation.docx
+++ b/Project Documentation.docx
@@ -3553,78 +3553,6 @@
               <w:pPr>
                 <w:pStyle w:val="TOC2"/>
                 <w:tabs>
-                  <w:tab w:val="right" w:leader="dot" w:pos="8656"/>
-                </w:tabs>
-                <w:rPr>
-                  <w:rFonts w:eastAsiaTheme="minorEastAsia"/>
-                  <w:noProof/>
-                </w:rPr>
-              </w:pPr>
-              <w:hyperlink w:anchor="_Toc132111691" w:history="1">
-                <w:r>
-                  <w:rPr>
-                    <w:rStyle w:val="Hyperlink"/>
-                    <w:rFonts w:ascii="Times New Roman" w:hAnsi="Times New Roman" w:cs="Times New Roman"/>
-                    <w:b/>
-                    <w:bCs/>
-                    <w:noProof/>
-                  </w:rPr>
-                  <w:t>2.1.</w:t>
-                </w:r>
-                <w:r>
-                  <w:rPr>
-                    <w:noProof/>
-                    <w:webHidden/>
-                  </w:rPr>
-                  <w:tab/>
-                </w:r>
-                <w:r>
-                  <w:rPr>
-                    <w:noProof/>
-                    <w:webHidden/>
-                  </w:rPr>
-                  <w:fldChar w:fldCharType="begin"/>
-                </w:r>
-                <w:r>
-                  <w:rPr>
-                    <w:noProof/>
-                    <w:webHidden/>
-                  </w:rPr>
-                  <w:instrText xml:space="preserve"> PAGEREF _Toc132111691 \h </w:instrText>
-                </w:r>
-                <w:r>
-                  <w:rPr>
-                    <w:noProof/>
-                    <w:webHidden/>
-                  </w:rPr>
-                </w:r>
-                <w:r>
-                  <w:rPr>
-                    <w:noProof/>
-                    <w:webHidden/>
-                  </w:rPr>
-                  <w:fldChar w:fldCharType="separate"/>
-                </w:r>
-                <w:r>
-                  <w:rPr>
-                    <w:noProof/>
-                    <w:webHidden/>
-                  </w:rPr>
-                  <w:t>7</w:t>
-                </w:r>
-                <w:r>
-                  <w:rPr>
-                    <w:noProof/>
-                    <w:webHidden/>
-                  </w:rPr>
-                  <w:fldChar w:fldCharType="end"/>
-                </w:r>
-              </w:hyperlink>
-            </w:p>
-            <w:p>
-              <w:pPr>
-                <w:pStyle w:val="TOC2"/>
-                <w:tabs>
                   <w:tab w:val="left" w:pos="880"/>
                   <w:tab w:val="right" w:leader="dot" w:pos="8656"/>
                 </w:tabs>
@@ -7543,6 +7471,156 @@
           <w:sz w:val="24"/>
           <w:szCs w:val="24"/>
         </w:rPr>
+        <w:t xml:space="preserve">The transportation industry in Ethiopia has undergone significant changes in recent years, with the rise of </w:t>
+      </w:r>
+      <w:r>
+        <w:rPr>
+          <w:rFonts w:ascii="Times New Roman" w:hAnsi="Times New Roman" w:cs="Times New Roman"/>
+          <w:sz w:val="24"/>
+          <w:szCs w:val="24"/>
+        </w:rPr>
+        <w:t>meter-taxi</w:t>
+      </w:r>
+      <w:r>
+        <w:rPr>
+          <w:rFonts w:ascii="Times New Roman" w:hAnsi="Times New Roman" w:cs="Times New Roman"/>
+          <w:sz w:val="24"/>
+          <w:szCs w:val="24"/>
+        </w:rPr>
+        <w:t xml:space="preserve">s and ride-hailing services like Ride. Prior to the introduction of these services, public transportation in Ethiopia was largely informal and unregulated, with taxis and buses operating on an ad-hoc basis. However, the introduction of </w:t>
+      </w:r>
+      <w:r>
+        <w:rPr>
+          <w:rFonts w:ascii="Times New Roman" w:hAnsi="Times New Roman" w:cs="Times New Roman"/>
+          <w:sz w:val="24"/>
+          <w:szCs w:val="24"/>
+        </w:rPr>
+        <w:t>meter-taxi</w:t>
+      </w:r>
+      <w:r>
+        <w:rPr>
+          <w:rFonts w:ascii="Times New Roman" w:hAnsi="Times New Roman" w:cs="Times New Roman"/>
+          <w:sz w:val="24"/>
+          <w:szCs w:val="24"/>
+        </w:rPr>
+        <w:t xml:space="preserve">s and ride-hailing services has brought a new level of professionalism and reliability to the industry. </w:t>
+      </w:r>
+      <w:r>
+        <w:rPr>
+          <w:rFonts w:ascii="Times New Roman" w:hAnsi="Times New Roman" w:cs="Times New Roman"/>
+          <w:sz w:val="24"/>
+          <w:szCs w:val="24"/>
+        </w:rPr>
+        <w:t>Meter-taxi</w:t>
+      </w:r>
+      <w:r>
+        <w:rPr>
+          <w:rFonts w:ascii="Times New Roman" w:hAnsi="Times New Roman" w:cs="Times New Roman"/>
+          <w:sz w:val="24"/>
+          <w:szCs w:val="24"/>
+        </w:rPr>
+        <w:t xml:space="preserve">s were first introduced in Ethiopia in the early 2000s, and quickly gained popularity due to their reliability and affordability. These taxis are equipped with meters that calculate the fare based on the distance traveled, and are regulated by the government to ensure that passengers are not overcharged. </w:t>
+      </w:r>
+      <w:r>
+        <w:rPr>
+          <w:rFonts w:ascii="Times New Roman" w:hAnsi="Times New Roman" w:cs="Times New Roman"/>
+          <w:sz w:val="24"/>
+          <w:szCs w:val="24"/>
+        </w:rPr>
+        <w:t>Meter-taxi</w:t>
+      </w:r>
+      <w:r>
+        <w:rPr>
+          <w:rFonts w:ascii="Times New Roman" w:hAnsi="Times New Roman" w:cs="Times New Roman"/>
+          <w:sz w:val="24"/>
+          <w:szCs w:val="24"/>
+        </w:rPr>
+        <w:t xml:space="preserve">s are still a popular mode of transportation in Ethiopia, particularly in urban areas where traffic congestion is a major issue. In recent years, ride-hailing services like </w:t>
+      </w:r>
+      <w:proofErr w:type="spellStart"/>
+      <w:r>
+        <w:rPr>
+          <w:rFonts w:ascii="Times New Roman" w:hAnsi="Times New Roman" w:cs="Times New Roman"/>
+          <w:sz w:val="24"/>
+          <w:szCs w:val="24"/>
+        </w:rPr>
+        <w:t>ZayRide</w:t>
+      </w:r>
+      <w:proofErr w:type="spellEnd"/>
+      <w:r>
+        <w:rPr>
+          <w:rFonts w:ascii="Times New Roman" w:hAnsi="Times New Roman" w:cs="Times New Roman"/>
+          <w:sz w:val="24"/>
+          <w:szCs w:val="24"/>
+        </w:rPr>
+        <w:t xml:space="preserve"> have also gained popularity in Ethiopia. These services offer a convenient and affordable alternative to traditional taxis, and have been embraced by both locals and tourists. However, the introduction of ride-hailing services has also been met with resistance from traditional taxi drivers, who fear that they will lose business to these new competitors. Despite these challenges, the ride-hailing industry in Ethiopia continues to grow, with new players entering the market and existing companies expanding their operations.</w:t>
+      </w:r>
+    </w:p>
+    <w:p>
+      <w:pPr>
+        <w:rPr>
+          <w:rFonts w:ascii="Times New Roman" w:hAnsi="Times New Roman" w:cs="Times New Roman"/>
+          <w:sz w:val="24"/>
+          <w:szCs w:val="24"/>
+        </w:rPr>
+      </w:pPr>
+      <w:r>
+        <w:rPr>
+          <w:rFonts w:ascii="Times New Roman" w:hAnsi="Times New Roman" w:cs="Times New Roman"/>
+          <w:sz w:val="24"/>
+          <w:szCs w:val="24"/>
+        </w:rPr>
+        <w:t xml:space="preserve">The government has also taken steps to regulate the industry, with the introduction of new laws and regulations aimed at ensuring the safety and security of passengers. Overall, the rise of </w:t>
+      </w:r>
+      <w:r>
+        <w:rPr>
+          <w:rFonts w:ascii="Times New Roman" w:hAnsi="Times New Roman" w:cs="Times New Roman"/>
+          <w:sz w:val="24"/>
+          <w:szCs w:val="24"/>
+        </w:rPr>
+        <w:t>meter-taxi</w:t>
+      </w:r>
+      <w:r>
+        <w:rPr>
+          <w:rFonts w:ascii="Times New Roman" w:hAnsi="Times New Roman" w:cs="Times New Roman"/>
+          <w:sz w:val="24"/>
+          <w:szCs w:val="24"/>
+        </w:rPr>
+        <w:t xml:space="preserve">s and ride-hailing services in Ethiopia has brought significant benefits to the transportation industry, including increased professionalism, reliability, and affordability. </w:t>
+      </w:r>
+    </w:p>
+    <w:p>
+      <w:pPr>
+        <w:rPr>
+          <w:rFonts w:ascii="Times New Roman" w:hAnsi="Times New Roman" w:cs="Times New Roman"/>
+          <w:sz w:val="24"/>
+          <w:szCs w:val="24"/>
+        </w:rPr>
+      </w:pPr>
+      <w:proofErr w:type="gramStart"/>
+      <w:r>
+        <w:rPr>
+          <w:rFonts w:ascii="Times New Roman" w:hAnsi="Times New Roman" w:cs="Times New Roman"/>
+          <w:sz w:val="24"/>
+          <w:szCs w:val="24"/>
+        </w:rPr>
+        <w:t>However</w:t>
+      </w:r>
+      <w:proofErr w:type="gramEnd"/>
+      <w:r>
+        <w:rPr>
+          <w:rFonts w:ascii="Times New Roman" w:hAnsi="Times New Roman" w:cs="Times New Roman"/>
+          <w:sz w:val="24"/>
+          <w:szCs w:val="24"/>
+        </w:rPr>
+        <w:t xml:space="preserve"> in the city of Gondar this movement is very slow. </w:t>
+      </w:r>
+      <w:r>
+        <w:rPr>
+          <w:rFonts w:ascii="Times New Roman" w:hAnsi="Times New Roman" w:cs="Times New Roman"/>
+          <w:sz w:val="24"/>
+          <w:szCs w:val="24"/>
+        </w:rPr>
         <w:t xml:space="preserve">Currently in the city of Gondar transportation is one of the hot issues. </w:t>
       </w:r>
       <w:r>
@@ -7551,14 +7629,6 @@
           <w:sz w:val="24"/>
           <w:szCs w:val="24"/>
         </w:rPr>
-        <w:t xml:space="preserve">More than </w:t>
-      </w:r>
-      <w:r>
-        <w:rPr>
-          <w:rFonts w:ascii="Times New Roman" w:hAnsi="Times New Roman" w:cs="Times New Roman"/>
-          <w:sz w:val="24"/>
-          <w:szCs w:val="24"/>
-        </w:rPr>
         <w:t xml:space="preserve">the </w:t>
       </w:r>
       <w:r>
@@ -7567,22 +7637,6 @@
           <w:sz w:val="24"/>
           <w:szCs w:val="24"/>
         </w:rPr>
-        <w:t xml:space="preserve">availability of transportation, </w:t>
-      </w:r>
-      <w:r>
-        <w:rPr>
-          <w:rFonts w:ascii="Times New Roman" w:hAnsi="Times New Roman" w:cs="Times New Roman"/>
-          <w:sz w:val="24"/>
-          <w:szCs w:val="24"/>
-        </w:rPr>
-        <w:t xml:space="preserve">the </w:t>
-      </w:r>
-      <w:r>
-        <w:rPr>
-          <w:rFonts w:ascii="Times New Roman" w:hAnsi="Times New Roman" w:cs="Times New Roman"/>
-          <w:sz w:val="24"/>
-          <w:szCs w:val="24"/>
-        </w:rPr>
         <w:t xml:space="preserve">Cost and security of transport </w:t>
       </w:r>
       <w:r>
@@ -7623,7 +7677,7 @@
           <w:sz w:val="24"/>
           <w:szCs w:val="24"/>
         </w:rPr>
-        <w:t>Meter taxi</w:t>
+        <w:t>Meter-taxi</w:t>
       </w:r>
       <w:r>
         <w:rPr>
@@ -7691,15 +7745,109 @@
           <w:sz w:val="24"/>
           <w:szCs w:val="24"/>
         </w:rPr>
-        <w:t>and others present a solution to the security problem but they are very costly.</w:t>
-      </w:r>
-      <w:r>
-        <w:rPr>
-          <w:rFonts w:ascii="Times New Roman" w:hAnsi="Times New Roman" w:cs="Times New Roman"/>
-          <w:sz w:val="24"/>
-          <w:szCs w:val="24"/>
-        </w:rPr>
-        <w:t xml:space="preserve"> Further such systems are inapplicable in the city of Gondar as a result of their costliness. </w:t>
+        <w:t>and others present a solution</w:t>
+      </w:r>
+      <w:r>
+        <w:rPr>
+          <w:rFonts w:ascii="Times New Roman" w:hAnsi="Times New Roman" w:cs="Times New Roman"/>
+          <w:sz w:val="24"/>
+          <w:szCs w:val="24"/>
+        </w:rPr>
+        <w:t xml:space="preserve"> but haven’t been active in Gondar </w:t>
+      </w:r>
+      <w:r>
+        <w:rPr>
+          <w:rFonts w:ascii="Times New Roman" w:hAnsi="Times New Roman" w:cs="Times New Roman"/>
+          <w:sz w:val="24"/>
+          <w:szCs w:val="24"/>
+        </w:rPr>
+        <w:t>.</w:t>
+      </w:r>
+      <w:r>
+        <w:rPr>
+          <w:rFonts w:ascii="Times New Roman" w:hAnsi="Times New Roman" w:cs="Times New Roman"/>
+          <w:sz w:val="24"/>
+          <w:szCs w:val="24"/>
+        </w:rPr>
+        <w:t xml:space="preserve"> Further such systems are inapplicable in the city of Gondar </w:t>
+      </w:r>
+      <w:r>
+        <w:rPr>
+          <w:rFonts w:ascii="Times New Roman" w:hAnsi="Times New Roman" w:cs="Times New Roman"/>
+          <w:sz w:val="24"/>
+          <w:szCs w:val="24"/>
+        </w:rPr>
+        <w:lastRenderedPageBreak/>
+        <w:t xml:space="preserve">as a result of their costliness. </w:t>
+      </w:r>
+      <w:r>
+        <w:rPr>
+          <w:rFonts w:ascii="Times New Roman" w:hAnsi="Times New Roman" w:cs="Times New Roman"/>
+          <w:sz w:val="24"/>
+          <w:szCs w:val="24"/>
+        </w:rPr>
+        <w:t xml:space="preserve">And as they are relatively new to the transport market of the city of </w:t>
+      </w:r>
+      <w:proofErr w:type="gramStart"/>
+      <w:r>
+        <w:rPr>
+          <w:rFonts w:ascii="Times New Roman" w:hAnsi="Times New Roman" w:cs="Times New Roman"/>
+          <w:sz w:val="24"/>
+          <w:szCs w:val="24"/>
+        </w:rPr>
+        <w:t>Gondar</w:t>
+      </w:r>
+      <w:proofErr w:type="gramEnd"/>
+      <w:r>
+        <w:rPr>
+          <w:rFonts w:ascii="Times New Roman" w:hAnsi="Times New Roman" w:cs="Times New Roman"/>
+          <w:sz w:val="24"/>
+          <w:szCs w:val="24"/>
+        </w:rPr>
+        <w:t xml:space="preserve"> they are not the default </w:t>
+      </w:r>
+      <w:proofErr w:type="spellStart"/>
+      <w:r>
+        <w:rPr>
+          <w:rFonts w:ascii="Times New Roman" w:hAnsi="Times New Roman" w:cs="Times New Roman"/>
+          <w:sz w:val="24"/>
+          <w:szCs w:val="24"/>
+        </w:rPr>
+        <w:t>coice</w:t>
+      </w:r>
+      <w:proofErr w:type="spellEnd"/>
+      <w:r>
+        <w:rPr>
+          <w:rFonts w:ascii="Times New Roman" w:hAnsi="Times New Roman" w:cs="Times New Roman"/>
+          <w:sz w:val="24"/>
+          <w:szCs w:val="24"/>
+        </w:rPr>
+        <w:t xml:space="preserve"> of the community.</w:t>
+      </w:r>
+    </w:p>
+    <w:p>
+      <w:pPr>
+        <w:rPr>
+          <w:rFonts w:ascii="Times New Roman" w:hAnsi="Times New Roman" w:cs="Times New Roman"/>
+          <w:sz w:val="24"/>
+          <w:szCs w:val="24"/>
+        </w:rPr>
+      </w:pPr>
+      <w:r>
+        <w:rPr>
+          <w:rFonts w:ascii="Times New Roman" w:hAnsi="Times New Roman" w:cs="Times New Roman"/>
+          <w:sz w:val="24"/>
+          <w:szCs w:val="24"/>
+        </w:rPr>
+        <w:t xml:space="preserve">In some way a city that is a hot spot for tourists and tourism is slow on current trends. This project aims to develop a similar application to those in trend and involve the local transport community, making both the technology available and the people open to alternatives of meter-taxi. </w:t>
+      </w:r>
+      <w:r>
+        <w:rPr>
+          <w:rFonts w:ascii="Times New Roman" w:hAnsi="Times New Roman" w:cs="Times New Roman"/>
+          <w:sz w:val="24"/>
+          <w:szCs w:val="24"/>
+        </w:rPr>
+        <w:t>This will make the transportation of the city grow on par with current trend and help for better tourism as well.</w:t>
       </w:r>
     </w:p>
     <w:p>
@@ -8044,7 +8192,23 @@
           <w:sz w:val="24"/>
           <w:szCs w:val="24"/>
         </w:rPr>
-        <w:t xml:space="preserve"> or so and since only cars register meter taxi services in a city with </w:t>
+        <w:t xml:space="preserve"> or so and since only cars register </w:t>
+      </w:r>
+      <w:r>
+        <w:rPr>
+          <w:rFonts w:ascii="Times New Roman" w:hAnsi="Times New Roman" w:cs="Times New Roman"/>
+          <w:sz w:val="24"/>
+          <w:szCs w:val="24"/>
+        </w:rPr>
+        <w:t>meter-taxi</w:t>
+      </w:r>
+      <w:r>
+        <w:rPr>
+          <w:rFonts w:ascii="Times New Roman" w:hAnsi="Times New Roman" w:cs="Times New Roman"/>
+          <w:sz w:val="24"/>
+          <w:szCs w:val="24"/>
+        </w:rPr>
+        <w:t xml:space="preserve"> services in a city with </w:t>
       </w:r>
       <w:r>
         <w:rPr>
@@ -8437,7 +8601,6 @@
           <w:sz w:val="24"/>
           <w:szCs w:val="24"/>
         </w:rPr>
-        <w:lastRenderedPageBreak/>
         <w:t xml:space="preserve">Collect data, analyze, design system </w:t>
       </w:r>
       <w:r>
@@ -8514,6 +8677,7 @@
           <w:sz w:val="24"/>
           <w:szCs w:val="24"/>
         </w:rPr>
+        <w:lastRenderedPageBreak/>
         <w:t>Design a</w:t>
       </w:r>
       <w:r>
@@ -9185,16 +9349,7 @@
           <w:sz w:val="24"/>
           <w:szCs w:val="24"/>
         </w:rPr>
-        <w:t xml:space="preserve">s easy to </w:t>
-      </w:r>
-      <w:r>
-        <w:rPr>
-          <w:rFonts w:ascii="Times New Roman" w:hAnsi="Times New Roman" w:cs="Times New Roman"/>
-          <w:sz w:val="24"/>
-          <w:szCs w:val="24"/>
-        </w:rPr>
-        <w:lastRenderedPageBreak/>
-        <w:t>change and update t requirements coming from users the changes made may end up dragging the project beyond the schedule</w:t>
+        <w:t>s easy to change and update t requirements coming from users the changes made may end up dragging the project beyond the schedule</w:t>
       </w:r>
       <w:r>
         <w:rPr>
@@ -9239,6 +9394,7 @@
           <w:sz w:val="24"/>
           <w:szCs w:val="24"/>
         </w:rPr>
+        <w:lastRenderedPageBreak/>
         <w:t>System Development Tools</w:t>
       </w:r>
       <w:bookmarkEnd w:id="13"/>
@@ -12412,15 +12568,6 @@
           <w:color w:val="auto"/>
         </w:rPr>
       </w:pPr>
-      <w:r>
-        <w:rPr>
-          <w:rFonts w:ascii="Times New Roman" w:hAnsi="Times New Roman" w:cs="Times New Roman"/>
-          <w:b/>
-          <w:bCs/>
-          <w:color w:val="auto"/>
-        </w:rPr>
-        <w:t xml:space="preserve"> </w:t>
-      </w:r>
       <w:bookmarkStart w:id="24" w:name="_Toc132111691"/>
       <w:bookmarkEnd w:id="24"/>
     </w:p>
@@ -12715,11 +12862,6 @@
           <w:ilvl w:val="0"/>
           <w:numId w:val="9"/>
         </w:numPr>
-        <w:rPr>
-          <w:rFonts w:ascii="Times New Roman" w:hAnsi="Times New Roman" w:cs="Times New Roman"/>
-          <w:sz w:val="24"/>
-          <w:szCs w:val="24"/>
-        </w:rPr>
       </w:pPr>
       <w:r>
         <w:rPr>
@@ -12732,6 +12874,7 @@
     </w:p>
     <w:p>
       <w:pPr>
+        <w:pStyle w:val="ListParagraph"/>
         <w:numPr>
           <w:ilvl w:val="0"/>
           <w:numId w:val="9"/>
@@ -13187,9 +13330,93 @@
           <w:sz w:val="24"/>
           <w:szCs w:val="24"/>
         </w:rPr>
-        <w:t xml:space="preserve"> we went to the transport bureau of Gondar city and talked with *******.</w:t>
-      </w:r>
-      <w:r>
+        <w:t xml:space="preserve"> we went to the transport bureau of Gondar city </w:t>
+      </w:r>
+      <w:r>
+        <w:rPr>
+          <w:rFonts w:ascii="Times New Roman" w:hAnsi="Times New Roman" w:cs="Times New Roman"/>
+          <w:sz w:val="24"/>
+          <w:szCs w:val="24"/>
+        </w:rPr>
+        <w:t xml:space="preserve">and </w:t>
+      </w:r>
+      <w:r>
+        <w:rPr>
+          <w:rFonts w:ascii="Times New Roman" w:hAnsi="Times New Roman" w:cs="Times New Roman"/>
+          <w:sz w:val="24"/>
+          <w:szCs w:val="24"/>
+        </w:rPr>
+        <w:t>asked for the required informatio</w:t>
+      </w:r>
+      <w:r>
+        <w:rPr>
+          <w:rFonts w:ascii="Times New Roman" w:hAnsi="Times New Roman" w:cs="Times New Roman"/>
+          <w:sz w:val="24"/>
+          <w:szCs w:val="24"/>
+        </w:rPr>
+        <w:t xml:space="preserve">n and we got referred to Mrs. </w:t>
+      </w:r>
+      <w:r>
+        <w:rPr>
+          <w:rFonts w:ascii="Times New Roman" w:hAnsi="Times New Roman" w:cs="Times New Roman"/>
+          <w:sz w:val="24"/>
+          <w:szCs w:val="24"/>
+        </w:rPr>
+        <w:t xml:space="preserve">Tigist </w:t>
+      </w:r>
+      <w:proofErr w:type="spellStart"/>
+      <w:r>
+        <w:rPr>
+          <w:rFonts w:ascii="Times New Roman" w:hAnsi="Times New Roman" w:cs="Times New Roman"/>
+          <w:sz w:val="24"/>
+          <w:szCs w:val="24"/>
+        </w:rPr>
+        <w:t>Ayeragn</w:t>
+      </w:r>
+      <w:proofErr w:type="spellEnd"/>
+      <w:r>
+        <w:rPr>
+          <w:rFonts w:ascii="Times New Roman" w:hAnsi="Times New Roman" w:cs="Times New Roman"/>
+          <w:sz w:val="24"/>
+          <w:szCs w:val="24"/>
+        </w:rPr>
+        <w:t>. And from the information we got</w:t>
+      </w:r>
+      <w:r>
+        <w:rPr>
+          <w:rFonts w:ascii="Times New Roman" w:hAnsi="Times New Roman" w:cs="Times New Roman"/>
+          <w:sz w:val="24"/>
+          <w:szCs w:val="24"/>
+        </w:rPr>
+        <w:t>,</w:t>
+      </w:r>
+      <w:r>
+        <w:rPr>
+          <w:rFonts w:ascii="Times New Roman" w:hAnsi="Times New Roman" w:cs="Times New Roman"/>
+          <w:sz w:val="24"/>
+          <w:szCs w:val="24"/>
+        </w:rPr>
+        <w:t xml:space="preserve"> we found out </w:t>
+      </w:r>
+      <w:r>
+        <w:rPr>
+          <w:rFonts w:ascii="Times New Roman" w:hAnsi="Times New Roman" w:cs="Times New Roman"/>
+          <w:sz w:val="24"/>
+          <w:szCs w:val="24"/>
+        </w:rPr>
+        <w:t xml:space="preserve">about </w:t>
+      </w:r>
+      <w:r>
+        <w:rPr>
+          <w:rFonts w:ascii="Times New Roman" w:hAnsi="Times New Roman" w:cs="Times New Roman"/>
+          <w:sz w:val="24"/>
+          <w:szCs w:val="24"/>
+        </w:rPr>
+        <w:t>the existence of ZayRide in Gondar and went to their office too.</w:t>
+      </w:r>
+    </w:p>
+    <w:p>
+      <w:pPr>
         <w:rPr>
           <w:rFonts w:ascii="Times New Roman" w:hAnsi="Times New Roman" w:cs="Times New Roman"/>
           <w:b/>
@@ -13197,112 +13424,8 @@
           <w:sz w:val="24"/>
           <w:szCs w:val="24"/>
         </w:rPr>
-        <w:t xml:space="preserve"> </w:t>
-      </w:r>
-      <w:r>
-        <w:rPr>
-          <w:rFonts w:ascii="Times New Roman" w:hAnsi="Times New Roman" w:cs="Times New Roman"/>
-          <w:sz w:val="24"/>
-          <w:szCs w:val="24"/>
-        </w:rPr>
-        <w:t>we asked for the required informatio</w:t>
-      </w:r>
-      <w:r>
-        <w:rPr>
-          <w:rFonts w:ascii="Times New Roman" w:hAnsi="Times New Roman" w:cs="Times New Roman"/>
-          <w:sz w:val="24"/>
-          <w:szCs w:val="24"/>
-        </w:rPr>
-        <w:t xml:space="preserve">n and we got referred to Mrs. </w:t>
-      </w:r>
-      <w:r>
-        <w:rPr>
-          <w:rFonts w:ascii="Times New Roman" w:hAnsi="Times New Roman" w:cs="Times New Roman"/>
-          <w:sz w:val="24"/>
-          <w:szCs w:val="24"/>
-        </w:rPr>
-        <w:t xml:space="preserve">Tigist </w:t>
-      </w:r>
-      <w:proofErr w:type="spellStart"/>
-      <w:r>
-        <w:rPr>
-          <w:rFonts w:ascii="Times New Roman" w:hAnsi="Times New Roman" w:cs="Times New Roman"/>
-          <w:sz w:val="24"/>
-          <w:szCs w:val="24"/>
-        </w:rPr>
-        <w:t>Ayeragn</w:t>
-      </w:r>
-      <w:proofErr w:type="spellEnd"/>
-      <w:r>
-        <w:rPr>
-          <w:rFonts w:ascii="Times New Roman" w:hAnsi="Times New Roman" w:cs="Times New Roman"/>
-          <w:sz w:val="24"/>
-          <w:szCs w:val="24"/>
-        </w:rPr>
-        <w:t xml:space="preserve">. And </w:t>
-      </w:r>
-      <w:r>
-        <w:rPr>
-          <w:rFonts w:ascii="Times New Roman" w:hAnsi="Times New Roman" w:cs="Times New Roman"/>
-          <w:sz w:val="24"/>
-          <w:szCs w:val="24"/>
-        </w:rPr>
-        <w:lastRenderedPageBreak/>
-        <w:t>from the information we got</w:t>
-      </w:r>
-      <w:r>
-        <w:rPr>
-          <w:rFonts w:ascii="Times New Roman" w:hAnsi="Times New Roman" w:cs="Times New Roman"/>
-          <w:sz w:val="24"/>
-          <w:szCs w:val="24"/>
-        </w:rPr>
-        <w:t>,</w:t>
-      </w:r>
-      <w:r>
-        <w:rPr>
-          <w:rFonts w:ascii="Times New Roman" w:hAnsi="Times New Roman" w:cs="Times New Roman"/>
-          <w:sz w:val="24"/>
-          <w:szCs w:val="24"/>
-        </w:rPr>
-        <w:t xml:space="preserve"> we found out </w:t>
-      </w:r>
-      <w:r>
-        <w:rPr>
-          <w:rFonts w:ascii="Times New Roman" w:hAnsi="Times New Roman" w:cs="Times New Roman"/>
-          <w:sz w:val="24"/>
-          <w:szCs w:val="24"/>
-        </w:rPr>
-        <w:t xml:space="preserve">about </w:t>
-      </w:r>
-      <w:r>
-        <w:rPr>
-          <w:rFonts w:ascii="Times New Roman" w:hAnsi="Times New Roman" w:cs="Times New Roman"/>
-          <w:sz w:val="24"/>
-          <w:szCs w:val="24"/>
-        </w:rPr>
-        <w:t xml:space="preserve">the existence of </w:t>
-      </w:r>
-      <w:proofErr w:type="spellStart"/>
-      <w:r>
-        <w:rPr>
-          <w:rFonts w:ascii="Times New Roman" w:hAnsi="Times New Roman" w:cs="Times New Roman"/>
-          <w:sz w:val="24"/>
-          <w:szCs w:val="24"/>
-        </w:rPr>
-        <w:t>ZayRide</w:t>
-      </w:r>
-      <w:proofErr w:type="spellEnd"/>
-      <w:r>
-        <w:rPr>
-          <w:rFonts w:ascii="Times New Roman" w:hAnsi="Times New Roman" w:cs="Times New Roman"/>
-          <w:sz w:val="24"/>
-          <w:szCs w:val="24"/>
-        </w:rPr>
-        <w:t xml:space="preserve"> in Gondar and went to their office too.</w:t>
-      </w:r>
-    </w:p>
-    <w:p>
-      <w:pPr>
+      </w:pPr>
+      <w:r>
         <w:rPr>
           <w:rFonts w:ascii="Times New Roman" w:hAnsi="Times New Roman" w:cs="Times New Roman"/>
           <w:b/>
@@ -13310,15 +13433,7 @@
           <w:sz w:val="24"/>
           <w:szCs w:val="24"/>
         </w:rPr>
-      </w:pPr>
-      <w:r>
-        <w:rPr>
-          <w:rFonts w:ascii="Times New Roman" w:hAnsi="Times New Roman" w:cs="Times New Roman"/>
-          <w:b/>
-          <w:bCs/>
-          <w:sz w:val="24"/>
-          <w:szCs w:val="24"/>
-        </w:rPr>
+        <w:lastRenderedPageBreak/>
         <w:t>Document analysis</w:t>
       </w:r>
     </w:p>
@@ -13562,6 +13677,7 @@
           <w:ilvl w:val="0"/>
           <w:numId w:val="7"/>
         </w:numPr>
+        <w:ind w:hanging="540"/>
         <w:rPr>
           <w:rFonts w:ascii="Times New Roman" w:hAnsi="Times New Roman" w:cs="Times New Roman"/>
           <w:sz w:val="24"/>
@@ -13584,6 +13700,7 @@
           <w:ilvl w:val="0"/>
           <w:numId w:val="7"/>
         </w:numPr>
+        <w:ind w:hanging="540"/>
         <w:rPr>
           <w:rFonts w:ascii="Times New Roman" w:hAnsi="Times New Roman" w:cs="Times New Roman"/>
           <w:sz w:val="24"/>
@@ -13606,19 +13723,20 @@
           <w:ilvl w:val="0"/>
           <w:numId w:val="7"/>
         </w:numPr>
-        <w:rPr>
-          <w:rFonts w:ascii="Times New Roman" w:hAnsi="Times New Roman" w:cs="Times New Roman"/>
-          <w:sz w:val="24"/>
-          <w:szCs w:val="24"/>
-        </w:rPr>
-      </w:pPr>
-      <w:r>
-        <w:rPr>
-          <w:rFonts w:ascii="Times New Roman" w:hAnsi="Times New Roman" w:cs="Times New Roman"/>
-          <w:sz w:val="24"/>
-          <w:szCs w:val="24"/>
-        </w:rPr>
-        <w:t>Drivers and riders are prohibited from using drugs or alcohol while using the platform.</w:t>
+        <w:ind w:hanging="540"/>
+        <w:rPr>
+          <w:rFonts w:ascii="Times New Roman" w:hAnsi="Times New Roman" w:cs="Times New Roman"/>
+          <w:sz w:val="24"/>
+          <w:szCs w:val="24"/>
+        </w:rPr>
+      </w:pPr>
+      <w:r>
+        <w:rPr>
+          <w:rFonts w:ascii="Times New Roman" w:hAnsi="Times New Roman" w:cs="Times New Roman"/>
+          <w:sz w:val="24"/>
+          <w:szCs w:val="24"/>
+        </w:rPr>
+        <w:t>Transparent pricing and billing.</w:t>
       </w:r>
     </w:p>
     <w:p>
@@ -13628,19 +13746,20 @@
           <w:ilvl w:val="0"/>
           <w:numId w:val="7"/>
         </w:numPr>
-        <w:rPr>
-          <w:rFonts w:ascii="Times New Roman" w:hAnsi="Times New Roman" w:cs="Times New Roman"/>
-          <w:sz w:val="24"/>
-          <w:szCs w:val="24"/>
-        </w:rPr>
-      </w:pPr>
-      <w:r>
-        <w:rPr>
-          <w:rFonts w:ascii="Times New Roman" w:hAnsi="Times New Roman" w:cs="Times New Roman"/>
-          <w:sz w:val="24"/>
-          <w:szCs w:val="24"/>
-        </w:rPr>
-        <w:t>Both drivers and riders must adhere to community standards and policies, including those related to discrimination, hate speech, and harassment.</w:t>
+        <w:ind w:hanging="540"/>
+        <w:rPr>
+          <w:rFonts w:ascii="Times New Roman" w:hAnsi="Times New Roman" w:cs="Times New Roman"/>
+          <w:sz w:val="24"/>
+          <w:szCs w:val="24"/>
+        </w:rPr>
+      </w:pPr>
+      <w:r>
+        <w:rPr>
+          <w:rFonts w:ascii="Times New Roman" w:hAnsi="Times New Roman" w:cs="Times New Roman"/>
+          <w:sz w:val="24"/>
+          <w:szCs w:val="24"/>
+        </w:rPr>
+        <w:t>Drivers and riders are prohibited from using drugs or alcohol while using the platform.</w:t>
       </w:r>
     </w:p>
     <w:p>
@@ -13650,19 +13769,20 @@
           <w:ilvl w:val="0"/>
           <w:numId w:val="7"/>
         </w:numPr>
-        <w:rPr>
-          <w:rFonts w:ascii="Times New Roman" w:hAnsi="Times New Roman" w:cs="Times New Roman"/>
-          <w:sz w:val="24"/>
-          <w:szCs w:val="24"/>
-        </w:rPr>
-      </w:pPr>
-      <w:r>
-        <w:rPr>
-          <w:rFonts w:ascii="Times New Roman" w:hAnsi="Times New Roman" w:cs="Times New Roman"/>
-          <w:sz w:val="24"/>
-          <w:szCs w:val="24"/>
-        </w:rPr>
-        <w:t>Drivers and riders are encouraged to report any safety concerns or issues</w:t>
+        <w:ind w:hanging="540"/>
+        <w:rPr>
+          <w:rFonts w:ascii="Times New Roman" w:hAnsi="Times New Roman" w:cs="Times New Roman"/>
+          <w:sz w:val="24"/>
+          <w:szCs w:val="24"/>
+        </w:rPr>
+      </w:pPr>
+      <w:r>
+        <w:rPr>
+          <w:rFonts w:ascii="Times New Roman" w:hAnsi="Times New Roman" w:cs="Times New Roman"/>
+          <w:sz w:val="24"/>
+          <w:szCs w:val="24"/>
+        </w:rPr>
+        <w:t>Both drivers and riders must adhere to community standards and policies, including those related to discrimination, hate speech, and harassment.</w:t>
       </w:r>
     </w:p>
     <w:p>
@@ -13672,35 +13792,20 @@
           <w:ilvl w:val="0"/>
           <w:numId w:val="7"/>
         </w:numPr>
-        <w:rPr>
-          <w:rFonts w:ascii="Times New Roman" w:hAnsi="Times New Roman" w:cs="Times New Roman"/>
-          <w:sz w:val="24"/>
-          <w:szCs w:val="24"/>
-        </w:rPr>
-      </w:pPr>
-      <w:r>
-        <w:rPr>
-          <w:rFonts w:ascii="Times New Roman" w:hAnsi="Times New Roman" w:cs="Times New Roman"/>
-          <w:sz w:val="24"/>
-          <w:szCs w:val="24"/>
-        </w:rPr>
-        <w:t xml:space="preserve">A driver currently a client must identify </w:t>
-      </w:r>
-      <w:r>
-        <w:rPr>
-          <w:rFonts w:ascii="Times New Roman" w:hAnsi="Times New Roman" w:cs="Times New Roman"/>
-          <w:sz w:val="24"/>
-          <w:szCs w:val="24"/>
-        </w:rPr>
-        <w:t>him</w:t>
-      </w:r>
-      <w:r>
-        <w:rPr>
-          <w:rFonts w:ascii="Times New Roman" w:hAnsi="Times New Roman" w:cs="Times New Roman"/>
-          <w:sz w:val="24"/>
-          <w:szCs w:val="24"/>
-        </w:rPr>
-        <w:t>self as occupied</w:t>
+        <w:ind w:hanging="540"/>
+        <w:rPr>
+          <w:rFonts w:ascii="Times New Roman" w:hAnsi="Times New Roman" w:cs="Times New Roman"/>
+          <w:sz w:val="24"/>
+          <w:szCs w:val="24"/>
+        </w:rPr>
+      </w:pPr>
+      <w:r>
+        <w:rPr>
+          <w:rFonts w:ascii="Times New Roman" w:hAnsi="Times New Roman" w:cs="Times New Roman"/>
+          <w:sz w:val="24"/>
+          <w:szCs w:val="24"/>
+        </w:rPr>
+        <w:t>Drivers and riders are encouraged to report any safety concerns or issues</w:t>
       </w:r>
     </w:p>
     <w:p>
@@ -13710,53 +13815,36 @@
           <w:ilvl w:val="0"/>
           <w:numId w:val="7"/>
         </w:numPr>
-        <w:rPr>
-          <w:rFonts w:ascii="Times New Roman" w:hAnsi="Times New Roman" w:cs="Times New Roman"/>
-          <w:sz w:val="24"/>
-          <w:szCs w:val="24"/>
-        </w:rPr>
-      </w:pPr>
-      <w:r>
-        <w:rPr>
-          <w:rFonts w:ascii="Times New Roman" w:hAnsi="Times New Roman" w:cs="Times New Roman"/>
-          <w:sz w:val="24"/>
-          <w:szCs w:val="24"/>
-        </w:rPr>
-        <w:t xml:space="preserve">A driver </w:t>
-      </w:r>
-      <w:proofErr w:type="spellStart"/>
-      <w:r>
-        <w:rPr>
-          <w:rFonts w:ascii="Times New Roman" w:hAnsi="Times New Roman" w:cs="Times New Roman"/>
-          <w:sz w:val="24"/>
-          <w:szCs w:val="24"/>
-        </w:rPr>
-        <w:t>can not</w:t>
-      </w:r>
-      <w:proofErr w:type="spellEnd"/>
-      <w:r>
-        <w:rPr>
-          <w:rFonts w:ascii="Times New Roman" w:hAnsi="Times New Roman" w:cs="Times New Roman"/>
-          <w:sz w:val="24"/>
-          <w:szCs w:val="24"/>
-        </w:rPr>
-        <w:t xml:space="preserve"> serve more than one order at a time without the rider</w:t>
-      </w:r>
-      <w:r>
-        <w:rPr>
-          <w:rFonts w:ascii="Times New Roman" w:hAnsi="Times New Roman" w:cs="Times New Roman"/>
-          <w:sz w:val="24"/>
-          <w:szCs w:val="24"/>
-        </w:rPr>
-        <w:t>’s</w:t>
-      </w:r>
-      <w:r>
-        <w:rPr>
-          <w:rFonts w:ascii="Times New Roman" w:hAnsi="Times New Roman" w:cs="Times New Roman"/>
-          <w:sz w:val="24"/>
-          <w:szCs w:val="24"/>
-        </w:rPr>
-        <w:t xml:space="preserve"> permission</w:t>
+        <w:ind w:hanging="540"/>
+        <w:rPr>
+          <w:rFonts w:ascii="Times New Roman" w:hAnsi="Times New Roman" w:cs="Times New Roman"/>
+          <w:sz w:val="24"/>
+          <w:szCs w:val="24"/>
+        </w:rPr>
+      </w:pPr>
+      <w:r>
+        <w:rPr>
+          <w:rFonts w:ascii="Times New Roman" w:hAnsi="Times New Roman" w:cs="Times New Roman"/>
+          <w:sz w:val="24"/>
+          <w:szCs w:val="24"/>
+        </w:rPr>
+        <w:t xml:space="preserve">A driver currently a client must identify </w:t>
+      </w:r>
+      <w:r>
+        <w:rPr>
+          <w:rFonts w:ascii="Times New Roman" w:hAnsi="Times New Roman" w:cs="Times New Roman"/>
+          <w:sz w:val="24"/>
+          <w:szCs w:val="24"/>
+        </w:rPr>
+        <w:t>him</w:t>
+      </w:r>
+      <w:r>
+        <w:rPr>
+          <w:rFonts w:ascii="Times New Roman" w:hAnsi="Times New Roman" w:cs="Times New Roman"/>
+          <w:sz w:val="24"/>
+          <w:szCs w:val="24"/>
+        </w:rPr>
+        <w:t>self as occupied</w:t>
       </w:r>
     </w:p>
     <w:p>
@@ -13766,19 +13854,20 @@
           <w:ilvl w:val="0"/>
           <w:numId w:val="7"/>
         </w:numPr>
-        <w:rPr>
-          <w:rFonts w:ascii="Times New Roman" w:hAnsi="Times New Roman" w:cs="Times New Roman"/>
-          <w:sz w:val="24"/>
-          <w:szCs w:val="24"/>
-        </w:rPr>
-      </w:pPr>
-      <w:r>
-        <w:rPr>
-          <w:rFonts w:ascii="Times New Roman" w:hAnsi="Times New Roman" w:cs="Times New Roman"/>
-          <w:sz w:val="24"/>
-          <w:szCs w:val="24"/>
-        </w:rPr>
-        <w:t xml:space="preserve">A rider </w:t>
+        <w:ind w:hanging="540"/>
+        <w:rPr>
+          <w:rFonts w:ascii="Times New Roman" w:hAnsi="Times New Roman" w:cs="Times New Roman"/>
+          <w:sz w:val="24"/>
+          <w:szCs w:val="24"/>
+        </w:rPr>
+      </w:pPr>
+      <w:r>
+        <w:rPr>
+          <w:rFonts w:ascii="Times New Roman" w:hAnsi="Times New Roman" w:cs="Times New Roman"/>
+          <w:sz w:val="24"/>
+          <w:szCs w:val="24"/>
+        </w:rPr>
+        <w:t xml:space="preserve">A driver </w:t>
       </w:r>
       <w:proofErr w:type="spellStart"/>
       <w:r>
@@ -13796,7 +13885,23 @@
           <w:sz w:val="24"/>
           <w:szCs w:val="24"/>
         </w:rPr>
-        <w:t xml:space="preserve"> refuse payment after a service</w:t>
+        <w:t xml:space="preserve"> serve more than one order at a time without the rider</w:t>
+      </w:r>
+      <w:r>
+        <w:rPr>
+          <w:rFonts w:ascii="Times New Roman" w:hAnsi="Times New Roman" w:cs="Times New Roman"/>
+          <w:sz w:val="24"/>
+          <w:szCs w:val="24"/>
+        </w:rPr>
+        <w:t>’s</w:t>
+      </w:r>
+      <w:r>
+        <w:rPr>
+          <w:rFonts w:ascii="Times New Roman" w:hAnsi="Times New Roman" w:cs="Times New Roman"/>
+          <w:sz w:val="24"/>
+          <w:szCs w:val="24"/>
+        </w:rPr>
+        <w:t xml:space="preserve"> permission</w:t>
       </w:r>
     </w:p>
     <w:p>
@@ -13806,19 +13911,38 @@
           <w:ilvl w:val="0"/>
           <w:numId w:val="7"/>
         </w:numPr>
-        <w:rPr>
-          <w:rFonts w:ascii="Times New Roman" w:hAnsi="Times New Roman" w:cs="Times New Roman"/>
-          <w:sz w:val="24"/>
-          <w:szCs w:val="24"/>
-        </w:rPr>
-      </w:pPr>
-      <w:r>
-        <w:rPr>
-          <w:rFonts w:ascii="Times New Roman" w:hAnsi="Times New Roman" w:cs="Times New Roman"/>
-          <w:sz w:val="24"/>
-          <w:szCs w:val="24"/>
-        </w:rPr>
-        <w:t>A rider refusing to pay is enforceable by law</w:t>
+        <w:ind w:hanging="540"/>
+        <w:rPr>
+          <w:rFonts w:ascii="Times New Roman" w:hAnsi="Times New Roman" w:cs="Times New Roman"/>
+          <w:sz w:val="24"/>
+          <w:szCs w:val="24"/>
+        </w:rPr>
+      </w:pPr>
+      <w:r>
+        <w:rPr>
+          <w:rFonts w:ascii="Times New Roman" w:hAnsi="Times New Roman" w:cs="Times New Roman"/>
+          <w:sz w:val="24"/>
+          <w:szCs w:val="24"/>
+        </w:rPr>
+        <w:t xml:space="preserve">A rider </w:t>
+      </w:r>
+      <w:proofErr w:type="spellStart"/>
+      <w:r>
+        <w:rPr>
+          <w:rFonts w:ascii="Times New Roman" w:hAnsi="Times New Roman" w:cs="Times New Roman"/>
+          <w:sz w:val="24"/>
+          <w:szCs w:val="24"/>
+        </w:rPr>
+        <w:t>can not</w:t>
+      </w:r>
+      <w:proofErr w:type="spellEnd"/>
+      <w:r>
+        <w:rPr>
+          <w:rFonts w:ascii="Times New Roman" w:hAnsi="Times New Roman" w:cs="Times New Roman"/>
+          <w:sz w:val="24"/>
+          <w:szCs w:val="24"/>
+        </w:rPr>
+        <w:t xml:space="preserve"> refuse payment after a service</w:t>
       </w:r>
     </w:p>
     <w:p>
@@ -13828,6 +13952,30 @@
           <w:ilvl w:val="0"/>
           <w:numId w:val="7"/>
         </w:numPr>
+        <w:ind w:left="900" w:hanging="720"/>
+        <w:rPr>
+          <w:rFonts w:ascii="Times New Roman" w:hAnsi="Times New Roman" w:cs="Times New Roman"/>
+          <w:sz w:val="24"/>
+          <w:szCs w:val="24"/>
+        </w:rPr>
+      </w:pPr>
+      <w:r>
+        <w:rPr>
+          <w:rFonts w:ascii="Times New Roman" w:hAnsi="Times New Roman" w:cs="Times New Roman"/>
+          <w:sz w:val="24"/>
+          <w:szCs w:val="24"/>
+        </w:rPr>
+        <w:t>A rider refusing to pay is enforceable by law</w:t>
+      </w:r>
+    </w:p>
+    <w:p>
+      <w:pPr>
+        <w:pStyle w:val="ListParagraph"/>
+        <w:numPr>
+          <w:ilvl w:val="0"/>
+          <w:numId w:val="7"/>
+        </w:numPr>
+        <w:ind w:left="900" w:hanging="720"/>
         <w:rPr>
           <w:rFonts w:ascii="Times New Roman" w:hAnsi="Times New Roman" w:cs="Times New Roman"/>
           <w:sz w:val="24"/>
@@ -13841,6 +13989,29 @@
           <w:szCs w:val="24"/>
         </w:rPr>
         <w:t>A rider cannot cancel an order after the order has started</w:t>
+      </w:r>
+    </w:p>
+    <w:p>
+      <w:pPr>
+        <w:pStyle w:val="ListParagraph"/>
+        <w:numPr>
+          <w:ilvl w:val="0"/>
+          <w:numId w:val="7"/>
+        </w:numPr>
+        <w:ind w:left="900" w:hanging="720"/>
+        <w:rPr>
+          <w:rFonts w:ascii="Times New Roman" w:hAnsi="Times New Roman" w:cs="Times New Roman"/>
+          <w:sz w:val="24"/>
+          <w:szCs w:val="24"/>
+        </w:rPr>
+      </w:pPr>
+      <w:r>
+        <w:rPr>
+          <w:rFonts w:ascii="Times New Roman" w:hAnsi="Times New Roman" w:cs="Times New Roman"/>
+          <w:sz w:val="24"/>
+          <w:szCs w:val="24"/>
+        </w:rPr>
+        <w:t>Compliance with local regulations and laws, including licensing requirements and safety standards</w:t>
       </w:r>
     </w:p>
     <w:p>
@@ -35270,7 +35441,7 @@
               <w:pStyle w:val="ListParagraph"/>
               <w:numPr>
                 <w:ilvl w:val="0"/>
-                <w:numId w:val="58"/>
+                <w:numId w:val="57"/>
               </w:numPr>
               <w:spacing w:after="0" w:line="240" w:lineRule="auto"/>
               <w:jc w:val="left"/>
@@ -35360,7 +35531,7 @@
               <w:pStyle w:val="ListParagraph"/>
               <w:numPr>
                 <w:ilvl w:val="0"/>
-                <w:numId w:val="59"/>
+                <w:numId w:val="58"/>
               </w:numPr>
               <w:spacing w:after="0" w:line="240" w:lineRule="auto"/>
               <w:jc w:val="left"/>
@@ -36241,6 +36412,69 @@
               <w:pStyle w:val="ListParagraph"/>
               <w:numPr>
                 <w:ilvl w:val="0"/>
+                <w:numId w:val="59"/>
+              </w:numPr>
+              <w:spacing w:after="0" w:line="240" w:lineRule="auto"/>
+              <w:jc w:val="left"/>
+              <w:rPr>
+                <w:rFonts w:ascii="Times New Roman" w:eastAsia="Calibri" w:hAnsi="Times New Roman" w:cs="Times New Roman"/>
+                <w:color w:val="000000" w:themeColor="text1"/>
+                <w:sz w:val="24"/>
+                <w:szCs w:val="24"/>
+              </w:rPr>
+            </w:pPr>
+            <w:r>
+              <w:rPr>
+                <w:rFonts w:ascii="Times New Roman" w:hAnsi="Times New Roman" w:cs="Times New Roman"/>
+                <w:sz w:val="24"/>
+                <w:szCs w:val="24"/>
+              </w:rPr>
+              <w:sym w:font="Wingdings" w:char="F0E0"/>
+            </w:r>
+            <w:r>
+              <w:rPr>
+                <w:rFonts w:ascii="Times New Roman" w:hAnsi="Times New Roman" w:cs="Times New Roman"/>
+                <w:sz w:val="24"/>
+                <w:szCs w:val="24"/>
+              </w:rPr>
+              <w:t xml:space="preserve"> administrator requests </w:t>
+            </w:r>
+            <w:proofErr w:type="gramStart"/>
+            <w:r>
+              <w:rPr>
+                <w:rFonts w:ascii="Times New Roman" w:hAnsi="Times New Roman" w:cs="Times New Roman"/>
+                <w:sz w:val="24"/>
+                <w:szCs w:val="24"/>
+              </w:rPr>
+              <w:t>accesses</w:t>
+            </w:r>
+            <w:proofErr w:type="gramEnd"/>
+            <w:r>
+              <w:rPr>
+                <w:rFonts w:ascii="Times New Roman" w:hAnsi="Times New Roman" w:cs="Times New Roman"/>
+                <w:sz w:val="24"/>
+                <w:szCs w:val="24"/>
+              </w:rPr>
+              <w:t xml:space="preserve"> all list of requests</w:t>
+            </w:r>
+          </w:p>
+          <w:p>
+            <w:pPr>
+              <w:spacing w:after="0" w:line="240" w:lineRule="auto"/>
+              <w:jc w:val="left"/>
+              <w:rPr>
+                <w:rFonts w:ascii="Times New Roman" w:eastAsia="Calibri" w:hAnsi="Times New Roman" w:cs="Times New Roman"/>
+                <w:color w:val="000000" w:themeColor="text1"/>
+                <w:sz w:val="24"/>
+                <w:szCs w:val="24"/>
+              </w:rPr>
+            </w:pPr>
+          </w:p>
+          <w:p>
+            <w:pPr>
+              <w:pStyle w:val="ListParagraph"/>
+              <w:numPr>
+                <w:ilvl w:val="0"/>
                 <w:numId w:val="60"/>
               </w:numPr>
               <w:spacing w:after="0" w:line="240" w:lineRule="auto"/>
@@ -36266,78 +36500,7 @@
                 <w:sz w:val="24"/>
                 <w:szCs w:val="24"/>
               </w:rPr>
-              <w:t xml:space="preserve"> administrator requests </w:t>
-            </w:r>
-            <w:proofErr w:type="gramStart"/>
-            <w:r>
-              <w:rPr>
-                <w:rFonts w:ascii="Times New Roman" w:hAnsi="Times New Roman" w:cs="Times New Roman"/>
-                <w:sz w:val="24"/>
-                <w:szCs w:val="24"/>
-              </w:rPr>
-              <w:t>accesses</w:t>
-            </w:r>
-            <w:proofErr w:type="gramEnd"/>
-            <w:r>
-              <w:rPr>
-                <w:rFonts w:ascii="Times New Roman" w:hAnsi="Times New Roman" w:cs="Times New Roman"/>
-                <w:sz w:val="24"/>
-                <w:szCs w:val="24"/>
-              </w:rPr>
-              <w:t xml:space="preserve"> all list of requests</w:t>
-            </w:r>
-          </w:p>
-          <w:p>
-            <w:pPr>
-              <w:spacing w:after="0" w:line="240" w:lineRule="auto"/>
-              <w:jc w:val="left"/>
-              <w:rPr>
-                <w:rFonts w:ascii="Times New Roman" w:eastAsia="Calibri" w:hAnsi="Times New Roman" w:cs="Times New Roman"/>
-                <w:color w:val="000000" w:themeColor="text1"/>
-                <w:sz w:val="24"/>
-                <w:szCs w:val="24"/>
-              </w:rPr>
-            </w:pPr>
-          </w:p>
-          <w:p>
-            <w:pPr>
-              <w:pStyle w:val="ListParagraph"/>
-              <w:numPr>
-                <w:ilvl w:val="0"/>
-                <w:numId w:val="61"/>
-              </w:numPr>
-              <w:spacing w:after="0" w:line="240" w:lineRule="auto"/>
-              <w:jc w:val="left"/>
-              <w:rPr>
-                <w:rFonts w:ascii="Times New Roman" w:eastAsia="Calibri" w:hAnsi="Times New Roman" w:cs="Times New Roman"/>
-                <w:color w:val="000000" w:themeColor="text1"/>
-                <w:sz w:val="24"/>
-                <w:szCs w:val="24"/>
-              </w:rPr>
-            </w:pPr>
-            <w:r>
-              <w:rPr>
-                <w:rFonts w:ascii="Times New Roman" w:hAnsi="Times New Roman" w:cs="Times New Roman"/>
-                <w:sz w:val="24"/>
-                <w:szCs w:val="24"/>
-              </w:rPr>
-              <w:sym w:font="Wingdings" w:char="F0E0"/>
-            </w:r>
-            <w:r>
-              <w:rPr>
-                <w:rFonts w:ascii="Times New Roman" w:hAnsi="Times New Roman" w:cs="Times New Roman"/>
-                <w:sz w:val="24"/>
-                <w:szCs w:val="24"/>
-              </w:rPr>
-              <w:t xml:space="preserve"> </w:t>
-            </w:r>
-            <w:r>
-              <w:rPr>
-                <w:rFonts w:ascii="Times New Roman" w:hAnsi="Times New Roman" w:cs="Times New Roman"/>
-                <w:sz w:val="24"/>
-                <w:szCs w:val="24"/>
-              </w:rPr>
-              <w:t>administrator/ engine reads table</w:t>
+              <w:t xml:space="preserve"> administrator/ engine reads table</w:t>
             </w:r>
           </w:p>
           <w:p>
@@ -36372,7 +36535,7 @@
               <w:pStyle w:val="ListParagraph"/>
               <w:numPr>
                 <w:ilvl w:val="0"/>
-                <w:numId w:val="62"/>
+                <w:numId w:val="61"/>
               </w:numPr>
               <w:spacing w:after="0" w:line="240" w:lineRule="auto"/>
               <w:jc w:val="left"/>
@@ -36397,15 +36560,7 @@
                 <w:sz w:val="24"/>
                 <w:szCs w:val="24"/>
               </w:rPr>
-              <w:t xml:space="preserve"> </w:t>
-            </w:r>
-            <w:r>
-              <w:rPr>
-                <w:rFonts w:ascii="Times New Roman" w:hAnsi="Times New Roman" w:cs="Times New Roman"/>
-                <w:sz w:val="24"/>
-                <w:szCs w:val="24"/>
-              </w:rPr>
-              <w:t>system grants access to administrator</w:t>
+              <w:t xml:space="preserve"> system grants access to administrator</w:t>
             </w:r>
           </w:p>
         </w:tc>
@@ -37234,7 +37389,7 @@
               <w:pStyle w:val="ListParagraph"/>
               <w:numPr>
                 <w:ilvl w:val="0"/>
-                <w:numId w:val="63"/>
+                <w:numId w:val="62"/>
               </w:numPr>
               <w:spacing w:after="0" w:line="240" w:lineRule="auto"/>
               <w:jc w:val="left"/>
@@ -37259,15 +37414,7 @@
                 <w:sz w:val="24"/>
                 <w:szCs w:val="24"/>
               </w:rPr>
-              <w:t xml:space="preserve"> </w:t>
-            </w:r>
-            <w:r>
-              <w:rPr>
-                <w:rFonts w:ascii="Times New Roman" w:hAnsi="Times New Roman" w:cs="Times New Roman"/>
-                <w:sz w:val="24"/>
-                <w:szCs w:val="24"/>
-              </w:rPr>
-              <w:t>user chooses the log out option</w:t>
+              <w:t xml:space="preserve"> user chooses the log out option</w:t>
             </w:r>
           </w:p>
           <w:p>
@@ -37288,7 +37435,7 @@
               <w:pStyle w:val="ListParagraph"/>
               <w:numPr>
                 <w:ilvl w:val="0"/>
-                <w:numId w:val="65"/>
+                <w:numId w:val="64"/>
               </w:numPr>
               <w:spacing w:after="0" w:line="240" w:lineRule="auto"/>
               <w:jc w:val="left"/>
@@ -37313,15 +37460,7 @@
                 <w:sz w:val="24"/>
                 <w:szCs w:val="24"/>
               </w:rPr>
-              <w:t xml:space="preserve"> user</w:t>
-            </w:r>
-            <w:r>
-              <w:rPr>
-                <w:rFonts w:ascii="Times New Roman" w:hAnsi="Times New Roman" w:cs="Times New Roman"/>
-                <w:sz w:val="24"/>
-                <w:szCs w:val="24"/>
-              </w:rPr>
-              <w:t xml:space="preserve"> confirms to log out </w:t>
+              <w:t xml:space="preserve"> user confirms to log out </w:t>
             </w:r>
           </w:p>
         </w:tc>
@@ -37345,7 +37484,7 @@
               <w:pStyle w:val="ListParagraph"/>
               <w:numPr>
                 <w:ilvl w:val="0"/>
-                <w:numId w:val="64"/>
+                <w:numId w:val="63"/>
               </w:numPr>
               <w:spacing w:after="0" w:line="240" w:lineRule="auto"/>
               <w:jc w:val="left"/>
@@ -37378,7 +37517,7 @@
               <w:pStyle w:val="ListParagraph"/>
               <w:numPr>
                 <w:ilvl w:val="0"/>
-                <w:numId w:val="66"/>
+                <w:numId w:val="65"/>
               </w:numPr>
               <w:spacing w:after="0" w:line="240" w:lineRule="auto"/>
               <w:jc w:val="left"/>
@@ -37411,7 +37550,7 @@
               <w:pStyle w:val="ListParagraph"/>
               <w:numPr>
                 <w:ilvl w:val="0"/>
-                <w:numId w:val="66"/>
+                <w:numId w:val="65"/>
               </w:numPr>
               <w:spacing w:after="0" w:line="240" w:lineRule="auto"/>
               <w:jc w:val="left"/>
@@ -38667,6 +38806,7 @@
           <w:numId w:val="10"/>
         </w:numPr>
         <w:rPr>
+          <w:rFonts w:ascii="Times New Roman" w:hAnsi="Times New Roman" w:cs="Times New Roman"/>
           <w:b/>
           <w:bCs/>
           <w:color w:val="auto"/>
@@ -38675,6 +38815,7 @@
       <w:bookmarkStart w:id="58" w:name="_Toc132111724"/>
       <w:r>
         <w:rPr>
+          <w:rFonts w:ascii="Times New Roman" w:hAnsi="Times New Roman" w:cs="Times New Roman"/>
           <w:b/>
           <w:bCs/>
           <w:color w:val="auto"/>
@@ -38684,6 +38825,7 @@
       <w:bookmarkEnd w:id="58"/>
       <w:r>
         <w:rPr>
+          <w:rFonts w:ascii="Times New Roman" w:hAnsi="Times New Roman" w:cs="Times New Roman"/>
           <w:b/>
           <w:bCs/>
           <w:color w:val="auto"/>
@@ -38699,46 +38841,23 @@
           <w:numId w:val="10"/>
         </w:numPr>
         <w:rPr>
+          <w:rFonts w:ascii="Times New Roman" w:hAnsi="Times New Roman" w:cs="Times New Roman"/>
           <w:b/>
           <w:bCs/>
           <w:color w:val="auto"/>
         </w:rPr>
       </w:pPr>
-      <w:bookmarkStart w:id="59" w:name="_Toc132111725"/>
-      <w:r>
-        <w:rPr>
+      <w:bookmarkStart w:id="59" w:name="_Toc132111726"/>
+      <w:r>
+        <w:rPr>
+          <w:rFonts w:ascii="Times New Roman" w:hAnsi="Times New Roman" w:cs="Times New Roman"/>
           <w:b/>
           <w:bCs/>
           <w:color w:val="auto"/>
         </w:rPr>
-        <w:t>Current software architecture (if any)</w:t>
+        <w:t>Proposed software architecture</w:t>
       </w:r>
       <w:bookmarkEnd w:id="59"/>
-    </w:p>
-    <w:p/>
-    <w:p>
-      <w:pPr>
-        <w:pStyle w:val="Heading2"/>
-        <w:numPr>
-          <w:ilvl w:val="1"/>
-          <w:numId w:val="10"/>
-        </w:numPr>
-        <w:rPr>
-          <w:b/>
-          <w:bCs/>
-          <w:color w:val="auto"/>
-        </w:rPr>
-      </w:pPr>
-      <w:bookmarkStart w:id="60" w:name="_Toc132111726"/>
-      <w:r>
-        <w:rPr>
-          <w:b/>
-          <w:bCs/>
-          <w:color w:val="auto"/>
-        </w:rPr>
-        <w:t>Proposed software architecture</w:t>
-      </w:r>
-      <w:bookmarkEnd w:id="60"/>
     </w:p>
     <w:p>
       <w:pPr>
@@ -38748,23 +38867,26 @@
           <w:numId w:val="10"/>
         </w:numPr>
         <w:rPr>
+          <w:rFonts w:ascii="Times New Roman" w:hAnsi="Times New Roman" w:cs="Times New Roman"/>
           <w:b/>
           <w:bCs/>
           <w:color w:val="auto"/>
         </w:rPr>
       </w:pPr>
-      <w:bookmarkStart w:id="61" w:name="_Toc132111727"/>
-      <w:r>
-        <w:rPr>
+      <w:bookmarkStart w:id="60" w:name="_Toc132111727"/>
+      <w:r>
+        <w:rPr>
+          <w:rFonts w:ascii="Times New Roman" w:hAnsi="Times New Roman" w:cs="Times New Roman"/>
           <w:b/>
           <w:bCs/>
           <w:color w:val="auto"/>
         </w:rPr>
         <w:t>System Decomposition</w:t>
       </w:r>
-      <w:bookmarkEnd w:id="61"/>
-      <w:r>
-        <w:rPr>
+      <w:bookmarkEnd w:id="60"/>
+      <w:r>
+        <w:rPr>
+          <w:rFonts w:ascii="Times New Roman" w:hAnsi="Times New Roman" w:cs="Times New Roman"/>
           <w:b/>
           <w:bCs/>
           <w:color w:val="auto"/>
@@ -38772,7 +38894,13 @@
         <w:t xml:space="preserve"> </w:t>
       </w:r>
     </w:p>
-    <w:p/>
+    <w:p>
+      <w:pPr>
+        <w:rPr>
+          <w:rFonts w:ascii="Times New Roman" w:hAnsi="Times New Roman" w:cs="Times New Roman"/>
+        </w:rPr>
+      </w:pPr>
+    </w:p>
     <w:p>
       <w:pPr>
         <w:pStyle w:val="Heading2"/>
@@ -38781,23 +38909,31 @@
           <w:numId w:val="10"/>
         </w:numPr>
         <w:rPr>
+          <w:rFonts w:ascii="Times New Roman" w:hAnsi="Times New Roman" w:cs="Times New Roman"/>
           <w:b/>
           <w:bCs/>
           <w:color w:val="auto"/>
         </w:rPr>
       </w:pPr>
-      <w:bookmarkStart w:id="62" w:name="_Toc132111728"/>
-      <w:r>
-        <w:rPr>
+      <w:bookmarkStart w:id="61" w:name="_Toc132111728"/>
+      <w:r>
+        <w:rPr>
+          <w:rFonts w:ascii="Times New Roman" w:hAnsi="Times New Roman" w:cs="Times New Roman"/>
           <w:b/>
           <w:bCs/>
           <w:color w:val="auto"/>
         </w:rPr>
         <w:t>Hardware/ software mapping</w:t>
       </w:r>
-      <w:bookmarkEnd w:id="62"/>
+      <w:bookmarkEnd w:id="61"/>
     </w:p>
-    <w:p/>
+    <w:p>
+      <w:pPr>
+        <w:rPr>
+          <w:rFonts w:ascii="Times New Roman" w:hAnsi="Times New Roman" w:cs="Times New Roman"/>
+        </w:rPr>
+      </w:pPr>
+    </w:p>
     <w:p>
       <w:pPr>
         <w:pStyle w:val="Heading2"/>
@@ -38806,23 +38942,26 @@
           <w:numId w:val="10"/>
         </w:numPr>
         <w:rPr>
+          <w:rFonts w:ascii="Times New Roman" w:hAnsi="Times New Roman" w:cs="Times New Roman"/>
           <w:b/>
           <w:bCs/>
           <w:color w:val="auto"/>
         </w:rPr>
       </w:pPr>
-      <w:bookmarkStart w:id="63" w:name="_Toc132111729"/>
-      <w:r>
-        <w:rPr>
+      <w:bookmarkStart w:id="62" w:name="_Toc132111729"/>
+      <w:r>
+        <w:rPr>
+          <w:rFonts w:ascii="Times New Roman" w:hAnsi="Times New Roman" w:cs="Times New Roman"/>
           <w:b/>
           <w:bCs/>
           <w:color w:val="auto"/>
         </w:rPr>
         <w:t>Persistent data modeling</w:t>
       </w:r>
-      <w:bookmarkEnd w:id="63"/>
-      <w:r>
-        <w:rPr>
+      <w:bookmarkEnd w:id="62"/>
+      <w:r>
+        <w:rPr>
+          <w:rFonts w:ascii="Times New Roman" w:hAnsi="Times New Roman" w:cs="Times New Roman"/>
           <w:b/>
           <w:bCs/>
           <w:color w:val="auto"/>
@@ -38830,7 +38969,13 @@
         <w:t xml:space="preserve"> </w:t>
       </w:r>
     </w:p>
-    <w:p/>
+    <w:p>
+      <w:pPr>
+        <w:rPr>
+          <w:rFonts w:ascii="Times New Roman" w:hAnsi="Times New Roman" w:cs="Times New Roman"/>
+        </w:rPr>
+      </w:pPr>
+    </w:p>
     <w:p>
       <w:pPr>
         <w:pStyle w:val="Heading2"/>
@@ -38839,23 +38984,31 @@
           <w:numId w:val="10"/>
         </w:numPr>
         <w:rPr>
+          <w:rFonts w:ascii="Times New Roman" w:hAnsi="Times New Roman" w:cs="Times New Roman"/>
           <w:b/>
           <w:bCs/>
           <w:color w:val="auto"/>
         </w:rPr>
       </w:pPr>
-      <w:bookmarkStart w:id="64" w:name="_Toc132111730"/>
-      <w:r>
-        <w:rPr>
+      <w:bookmarkStart w:id="63" w:name="_Toc132111730"/>
+      <w:r>
+        <w:rPr>
+          <w:rFonts w:ascii="Times New Roman" w:hAnsi="Times New Roman" w:cs="Times New Roman"/>
           <w:b/>
           <w:bCs/>
           <w:color w:val="auto"/>
         </w:rPr>
         <w:t>Access control and security</w:t>
       </w:r>
-      <w:bookmarkEnd w:id="64"/>
+      <w:bookmarkEnd w:id="63"/>
     </w:p>
-    <w:p/>
+    <w:p>
+      <w:pPr>
+        <w:rPr>
+          <w:rFonts w:ascii="Times New Roman" w:hAnsi="Times New Roman" w:cs="Times New Roman"/>
+        </w:rPr>
+      </w:pPr>
+    </w:p>
     <w:p>
       <w:pPr>
         <w:pStyle w:val="Heading2"/>
@@ -38864,21 +39017,23 @@
           <w:numId w:val="10"/>
         </w:numPr>
         <w:rPr>
+          <w:rFonts w:ascii="Times New Roman" w:hAnsi="Times New Roman" w:cs="Times New Roman"/>
           <w:b/>
           <w:bCs/>
           <w:color w:val="auto"/>
         </w:rPr>
       </w:pPr>
-      <w:bookmarkStart w:id="65" w:name="_Toc132111731"/>
-      <w:r>
-        <w:rPr>
+      <w:bookmarkStart w:id="64" w:name="_Toc132111731"/>
+      <w:r>
+        <w:rPr>
+          <w:rFonts w:ascii="Times New Roman" w:hAnsi="Times New Roman" w:cs="Times New Roman"/>
           <w:b/>
           <w:bCs/>
           <w:color w:val="auto"/>
         </w:rPr>
         <w:t>Detailed class diagram</w:t>
       </w:r>
-      <w:bookmarkEnd w:id="65"/>
+      <w:bookmarkEnd w:id="64"/>
     </w:p>
     <w:p/>
     <w:p>
@@ -38889,23 +39044,31 @@
           <w:numId w:val="10"/>
         </w:numPr>
         <w:rPr>
+          <w:rFonts w:ascii="Times New Roman" w:hAnsi="Times New Roman" w:cs="Times New Roman"/>
           <w:b/>
           <w:bCs/>
           <w:color w:val="auto"/>
         </w:rPr>
       </w:pPr>
-      <w:bookmarkStart w:id="66" w:name="_Toc132111732"/>
-      <w:r>
-        <w:rPr>
+      <w:bookmarkStart w:id="65" w:name="_Toc132111732"/>
+      <w:r>
+        <w:rPr>
+          <w:rFonts w:ascii="Times New Roman" w:hAnsi="Times New Roman" w:cs="Times New Roman"/>
           <w:b/>
           <w:bCs/>
           <w:color w:val="auto"/>
         </w:rPr>
         <w:t>Package Diagram</w:t>
       </w:r>
-      <w:bookmarkEnd w:id="66"/>
+      <w:bookmarkEnd w:id="65"/>
     </w:p>
-    <w:p/>
+    <w:p>
+      <w:pPr>
+        <w:rPr>
+          <w:rFonts w:ascii="Times New Roman" w:hAnsi="Times New Roman" w:cs="Times New Roman"/>
+        </w:rPr>
+      </w:pPr>
+    </w:p>
     <w:p>
       <w:pPr>
         <w:pStyle w:val="Heading2"/>
@@ -38914,6 +39077,7 @@
           <w:numId w:val="10"/>
         </w:numPr>
         <w:rPr>
+          <w:rFonts w:ascii="Times New Roman" w:hAnsi="Times New Roman" w:cs="Times New Roman"/>
           <w:b/>
           <w:bCs/>
           <w:i/>
@@ -38921,20 +39085,20 @@
           <w:color w:val="auto"/>
         </w:rPr>
       </w:pPr>
-      <w:bookmarkStart w:id="67" w:name="_Toc132111733"/>
-      <w:r>
-        <w:rPr>
+      <w:bookmarkStart w:id="66" w:name="_Toc132111733"/>
+      <w:r>
+        <w:rPr>
+          <w:rFonts w:ascii="Times New Roman" w:hAnsi="Times New Roman" w:cs="Times New Roman"/>
           <w:b/>
           <w:bCs/>
-          <w:i/>
-          <w:iCs/>
           <w:color w:val="auto"/>
         </w:rPr>
         <w:t>Deployment</w:t>
       </w:r>
-      <w:bookmarkEnd w:id="67"/>
-      <w:r>
-        <w:rPr>
+      <w:bookmarkEnd w:id="66"/>
+      <w:r>
+        <w:rPr>
+          <w:rFonts w:ascii="Times New Roman" w:hAnsi="Times New Roman" w:cs="Times New Roman"/>
           <w:b/>
           <w:bCs/>
           <w:i/>
@@ -39418,17 +39582,17 @@
   <w:abstractNum w:abstractNumId="2" w15:restartNumberingAfterBreak="0">
     <w:nsid w:val="0499044D"/>
     <w:multiLevelType w:val="hybridMultilevel"/>
-    <w:tmpl w:val="90AED5E4"/>
-    <w:lvl w:ilvl="0" w:tplc="04090001">
-      <w:start w:val="1"/>
-      <w:numFmt w:val="bullet"/>
-      <w:lvlText w:val=""/>
+    <w:tmpl w:val="F07EBFBA"/>
+    <w:lvl w:ilvl="0" w:tplc="F5E88228">
+      <w:start w:val="1"/>
+      <w:numFmt w:val="decimal"/>
+      <w:lvlText w:val="BR%1."/>
       <w:lvlJc w:val="left"/>
       <w:pPr>
         <w:ind w:left="720" w:hanging="360"/>
       </w:pPr>
       <w:rPr>
-        <w:rFonts w:ascii="Symbol" w:hAnsi="Symbol" w:hint="default"/>
+        <w:rFonts w:hint="default"/>
       </w:rPr>
     </w:lvl>
     <w:lvl w:ilvl="1" w:tplc="04090019" w:tentative="1">
@@ -40562,96 +40726,6 @@
     </w:lvl>
   </w:abstractNum>
   <w:abstractNum w:abstractNumId="14" w15:restartNumberingAfterBreak="0">
-    <w:nsid w:val="17A66667"/>
-    <w:multiLevelType w:val="hybridMultilevel"/>
-    <w:tmpl w:val="70C0DC4E"/>
-    <w:lvl w:ilvl="0" w:tplc="FFFFFFFF">
-      <w:start w:val="1"/>
-      <w:numFmt w:val="decimal"/>
-      <w:lvlText w:val="%1."/>
-      <w:lvlJc w:val="left"/>
-      <w:pPr>
-        <w:ind w:left="720" w:hanging="360"/>
-      </w:pPr>
-      <w:rPr>
-        <w:rFonts w:hint="default"/>
-        <w:color w:val="auto"/>
-      </w:rPr>
-    </w:lvl>
-    <w:lvl w:ilvl="1" w:tplc="FFFFFFFF" w:tentative="1">
-      <w:start w:val="1"/>
-      <w:numFmt w:val="lowerLetter"/>
-      <w:lvlText w:val="%2."/>
-      <w:lvlJc w:val="left"/>
-      <w:pPr>
-        <w:ind w:left="1440" w:hanging="360"/>
-      </w:pPr>
-    </w:lvl>
-    <w:lvl w:ilvl="2" w:tplc="FFFFFFFF" w:tentative="1">
-      <w:start w:val="1"/>
-      <w:numFmt w:val="lowerRoman"/>
-      <w:lvlText w:val="%3."/>
-      <w:lvlJc w:val="right"/>
-      <w:pPr>
-        <w:ind w:left="2160" w:hanging="180"/>
-      </w:pPr>
-    </w:lvl>
-    <w:lvl w:ilvl="3" w:tplc="FFFFFFFF" w:tentative="1">
-      <w:start w:val="1"/>
-      <w:numFmt w:val="decimal"/>
-      <w:lvlText w:val="%4."/>
-      <w:lvlJc w:val="left"/>
-      <w:pPr>
-        <w:ind w:left="2880" w:hanging="360"/>
-      </w:pPr>
-    </w:lvl>
-    <w:lvl w:ilvl="4" w:tplc="FFFFFFFF" w:tentative="1">
-      <w:start w:val="1"/>
-      <w:numFmt w:val="lowerLetter"/>
-      <w:lvlText w:val="%5."/>
-      <w:lvlJc w:val="left"/>
-      <w:pPr>
-        <w:ind w:left="3600" w:hanging="360"/>
-      </w:pPr>
-    </w:lvl>
-    <w:lvl w:ilvl="5" w:tplc="FFFFFFFF" w:tentative="1">
-      <w:start w:val="1"/>
-      <w:numFmt w:val="lowerRoman"/>
-      <w:lvlText w:val="%6."/>
-      <w:lvlJc w:val="right"/>
-      <w:pPr>
-        <w:ind w:left="4320" w:hanging="180"/>
-      </w:pPr>
-    </w:lvl>
-    <w:lvl w:ilvl="6" w:tplc="FFFFFFFF" w:tentative="1">
-      <w:start w:val="1"/>
-      <w:numFmt w:val="decimal"/>
-      <w:lvlText w:val="%7."/>
-      <w:lvlJc w:val="left"/>
-      <w:pPr>
-        <w:ind w:left="5040" w:hanging="360"/>
-      </w:pPr>
-    </w:lvl>
-    <w:lvl w:ilvl="7" w:tplc="FFFFFFFF" w:tentative="1">
-      <w:start w:val="1"/>
-      <w:numFmt w:val="lowerLetter"/>
-      <w:lvlText w:val="%8."/>
-      <w:lvlJc w:val="left"/>
-      <w:pPr>
-        <w:ind w:left="5760" w:hanging="360"/>
-      </w:pPr>
-    </w:lvl>
-    <w:lvl w:ilvl="8" w:tplc="FFFFFFFF" w:tentative="1">
-      <w:start w:val="1"/>
-      <w:numFmt w:val="lowerRoman"/>
-      <w:lvlText w:val="%9."/>
-      <w:lvlJc w:val="right"/>
-      <w:pPr>
-        <w:ind w:left="6480" w:hanging="180"/>
-      </w:pPr>
-    </w:lvl>
-  </w:abstractNum>
-  <w:abstractNum w:abstractNumId="15" w15:restartNumberingAfterBreak="0">
     <w:nsid w:val="190C280D"/>
     <w:multiLevelType w:val="hybridMultilevel"/>
     <w:tmpl w:val="87044C84"/>
@@ -40741,7 +40815,7 @@
       </w:pPr>
     </w:lvl>
   </w:abstractNum>
-  <w:abstractNum w:abstractNumId="16" w15:restartNumberingAfterBreak="0">
+  <w:abstractNum w:abstractNumId="15" w15:restartNumberingAfterBreak="0">
     <w:nsid w:val="1A2824FA"/>
     <w:multiLevelType w:val="hybridMultilevel"/>
     <w:tmpl w:val="08FE46AC"/>
@@ -40831,7 +40905,7 @@
       </w:pPr>
     </w:lvl>
   </w:abstractNum>
-  <w:abstractNum w:abstractNumId="17" w15:restartNumberingAfterBreak="0">
+  <w:abstractNum w:abstractNumId="16" w15:restartNumberingAfterBreak="0">
     <w:nsid w:val="1A5D2774"/>
     <w:multiLevelType w:val="multilevel"/>
     <w:tmpl w:val="0409001F"/>
@@ -40917,7 +40991,7 @@
       </w:pPr>
     </w:lvl>
   </w:abstractNum>
-  <w:abstractNum w:abstractNumId="18" w15:restartNumberingAfterBreak="0">
+  <w:abstractNum w:abstractNumId="17" w15:restartNumberingAfterBreak="0">
     <w:nsid w:val="1E9C0141"/>
     <w:multiLevelType w:val="hybridMultilevel"/>
     <w:tmpl w:val="70C0DC4E"/>
@@ -41007,7 +41081,7 @@
       </w:pPr>
     </w:lvl>
   </w:abstractNum>
-  <w:abstractNum w:abstractNumId="19" w15:restartNumberingAfterBreak="0">
+  <w:abstractNum w:abstractNumId="18" w15:restartNumberingAfterBreak="0">
     <w:nsid w:val="20BE42A7"/>
     <w:multiLevelType w:val="hybridMultilevel"/>
     <w:tmpl w:val="984ADCC8"/>
@@ -41097,7 +41171,7 @@
       </w:pPr>
     </w:lvl>
   </w:abstractNum>
-  <w:abstractNum w:abstractNumId="20" w15:restartNumberingAfterBreak="0">
+  <w:abstractNum w:abstractNumId="19" w15:restartNumberingAfterBreak="0">
     <w:nsid w:val="26206314"/>
     <w:multiLevelType w:val="hybridMultilevel"/>
     <w:tmpl w:val="1100A4E6"/>
@@ -41187,7 +41261,7 @@
       </w:pPr>
     </w:lvl>
   </w:abstractNum>
-  <w:abstractNum w:abstractNumId="21" w15:restartNumberingAfterBreak="0">
+  <w:abstractNum w:abstractNumId="20" w15:restartNumberingAfterBreak="0">
     <w:nsid w:val="2C8813FE"/>
     <w:multiLevelType w:val="hybridMultilevel"/>
     <w:tmpl w:val="F0EAE0E8"/>
@@ -41300,7 +41374,7 @@
       </w:rPr>
     </w:lvl>
   </w:abstractNum>
-  <w:abstractNum w:abstractNumId="22" w15:restartNumberingAfterBreak="0">
+  <w:abstractNum w:abstractNumId="21" w15:restartNumberingAfterBreak="0">
     <w:nsid w:val="2E7C0636"/>
     <w:multiLevelType w:val="hybridMultilevel"/>
     <w:tmpl w:val="EA50AACE"/>
@@ -41390,7 +41464,7 @@
       </w:pPr>
     </w:lvl>
   </w:abstractNum>
-  <w:abstractNum w:abstractNumId="23" w15:restartNumberingAfterBreak="0">
+  <w:abstractNum w:abstractNumId="22" w15:restartNumberingAfterBreak="0">
     <w:nsid w:val="31357AEA"/>
     <w:multiLevelType w:val="hybridMultilevel"/>
     <w:tmpl w:val="963A9D20"/>
@@ -41503,7 +41577,7 @@
       </w:rPr>
     </w:lvl>
   </w:abstractNum>
-  <w:abstractNum w:abstractNumId="24" w15:restartNumberingAfterBreak="0">
+  <w:abstractNum w:abstractNumId="23" w15:restartNumberingAfterBreak="0">
     <w:nsid w:val="31677409"/>
     <w:multiLevelType w:val="hybridMultilevel"/>
     <w:tmpl w:val="2FF2E714"/>
@@ -41593,7 +41667,7 @@
       </w:pPr>
     </w:lvl>
   </w:abstractNum>
-  <w:abstractNum w:abstractNumId="25" w15:restartNumberingAfterBreak="0">
+  <w:abstractNum w:abstractNumId="24" w15:restartNumberingAfterBreak="0">
     <w:nsid w:val="332B2CC3"/>
     <w:multiLevelType w:val="hybridMultilevel"/>
     <w:tmpl w:val="BB4A8280"/>
@@ -41683,7 +41757,7 @@
       </w:pPr>
     </w:lvl>
   </w:abstractNum>
-  <w:abstractNum w:abstractNumId="26" w15:restartNumberingAfterBreak="0">
+  <w:abstractNum w:abstractNumId="25" w15:restartNumberingAfterBreak="0">
     <w:nsid w:val="33AC030D"/>
     <w:multiLevelType w:val="hybridMultilevel"/>
     <w:tmpl w:val="724AF1AC"/>
@@ -41773,7 +41847,7 @@
       </w:pPr>
     </w:lvl>
   </w:abstractNum>
-  <w:abstractNum w:abstractNumId="27" w15:restartNumberingAfterBreak="0">
+  <w:abstractNum w:abstractNumId="26" w15:restartNumberingAfterBreak="0">
     <w:nsid w:val="34391F73"/>
     <w:multiLevelType w:val="hybridMultilevel"/>
     <w:tmpl w:val="8EF4CE6E"/>
@@ -41863,7 +41937,7 @@
       </w:pPr>
     </w:lvl>
   </w:abstractNum>
-  <w:abstractNum w:abstractNumId="28" w15:restartNumberingAfterBreak="0">
+  <w:abstractNum w:abstractNumId="27" w15:restartNumberingAfterBreak="0">
     <w:nsid w:val="34AA1117"/>
     <w:multiLevelType w:val="hybridMultilevel"/>
     <w:tmpl w:val="BC2C5AF6"/>
@@ -41976,7 +42050,7 @@
       </w:rPr>
     </w:lvl>
   </w:abstractNum>
-  <w:abstractNum w:abstractNumId="29" w15:restartNumberingAfterBreak="0">
+  <w:abstractNum w:abstractNumId="28" w15:restartNumberingAfterBreak="0">
     <w:nsid w:val="376A0CEC"/>
     <w:multiLevelType w:val="hybridMultilevel"/>
     <w:tmpl w:val="E3247824"/>
@@ -42066,7 +42140,7 @@
       </w:pPr>
     </w:lvl>
   </w:abstractNum>
-  <w:abstractNum w:abstractNumId="30" w15:restartNumberingAfterBreak="0">
+  <w:abstractNum w:abstractNumId="29" w15:restartNumberingAfterBreak="0">
     <w:nsid w:val="38566BF9"/>
     <w:multiLevelType w:val="hybridMultilevel"/>
     <w:tmpl w:val="22488CF6"/>
@@ -42156,7 +42230,7 @@
       </w:pPr>
     </w:lvl>
   </w:abstractNum>
-  <w:abstractNum w:abstractNumId="31" w15:restartNumberingAfterBreak="0">
+  <w:abstractNum w:abstractNumId="30" w15:restartNumberingAfterBreak="0">
     <w:nsid w:val="3A2E2E87"/>
     <w:multiLevelType w:val="hybridMultilevel"/>
     <w:tmpl w:val="63A29568"/>
@@ -42246,7 +42320,7 @@
       </w:pPr>
     </w:lvl>
   </w:abstractNum>
-  <w:abstractNum w:abstractNumId="32" w15:restartNumberingAfterBreak="0">
+  <w:abstractNum w:abstractNumId="31" w15:restartNumberingAfterBreak="0">
     <w:nsid w:val="3A33788D"/>
     <w:multiLevelType w:val="hybridMultilevel"/>
     <w:tmpl w:val="04D81342"/>
@@ -42336,7 +42410,7 @@
       </w:pPr>
     </w:lvl>
   </w:abstractNum>
-  <w:abstractNum w:abstractNumId="33" w15:restartNumberingAfterBreak="0">
+  <w:abstractNum w:abstractNumId="32" w15:restartNumberingAfterBreak="0">
     <w:nsid w:val="3C3172F6"/>
     <w:multiLevelType w:val="hybridMultilevel"/>
     <w:tmpl w:val="1100A4E6"/>
@@ -42426,97 +42500,7 @@
       </w:pPr>
     </w:lvl>
   </w:abstractNum>
-  <w:abstractNum w:abstractNumId="34" w15:restartNumberingAfterBreak="0">
-    <w:nsid w:val="3F321710"/>
-    <w:multiLevelType w:val="hybridMultilevel"/>
-    <w:tmpl w:val="0524A438"/>
-    <w:lvl w:ilvl="0" w:tplc="258A8386">
-      <w:start w:val="2"/>
-      <w:numFmt w:val="decimal"/>
-      <w:lvlText w:val="%1."/>
-      <w:lvlJc w:val="left"/>
-      <w:pPr>
-        <w:ind w:left="720" w:hanging="360"/>
-      </w:pPr>
-      <w:rPr>
-        <w:rFonts w:hint="default"/>
-        <w:color w:val="auto"/>
-      </w:rPr>
-    </w:lvl>
-    <w:lvl w:ilvl="1" w:tplc="04090019" w:tentative="1">
-      <w:start w:val="1"/>
-      <w:numFmt w:val="lowerLetter"/>
-      <w:lvlText w:val="%2."/>
-      <w:lvlJc w:val="left"/>
-      <w:pPr>
-        <w:ind w:left="1440" w:hanging="360"/>
-      </w:pPr>
-    </w:lvl>
-    <w:lvl w:ilvl="2" w:tplc="0409001B" w:tentative="1">
-      <w:start w:val="1"/>
-      <w:numFmt w:val="lowerRoman"/>
-      <w:lvlText w:val="%3."/>
-      <w:lvlJc w:val="right"/>
-      <w:pPr>
-        <w:ind w:left="2160" w:hanging="180"/>
-      </w:pPr>
-    </w:lvl>
-    <w:lvl w:ilvl="3" w:tplc="0409000F" w:tentative="1">
-      <w:start w:val="1"/>
-      <w:numFmt w:val="decimal"/>
-      <w:lvlText w:val="%4."/>
-      <w:lvlJc w:val="left"/>
-      <w:pPr>
-        <w:ind w:left="2880" w:hanging="360"/>
-      </w:pPr>
-    </w:lvl>
-    <w:lvl w:ilvl="4" w:tplc="04090019" w:tentative="1">
-      <w:start w:val="1"/>
-      <w:numFmt w:val="lowerLetter"/>
-      <w:lvlText w:val="%5."/>
-      <w:lvlJc w:val="left"/>
-      <w:pPr>
-        <w:ind w:left="3600" w:hanging="360"/>
-      </w:pPr>
-    </w:lvl>
-    <w:lvl w:ilvl="5" w:tplc="0409001B" w:tentative="1">
-      <w:start w:val="1"/>
-      <w:numFmt w:val="lowerRoman"/>
-      <w:lvlText w:val="%6."/>
-      <w:lvlJc w:val="right"/>
-      <w:pPr>
-        <w:ind w:left="4320" w:hanging="180"/>
-      </w:pPr>
-    </w:lvl>
-    <w:lvl w:ilvl="6" w:tplc="0409000F" w:tentative="1">
-      <w:start w:val="1"/>
-      <w:numFmt w:val="decimal"/>
-      <w:lvlText w:val="%7."/>
-      <w:lvlJc w:val="left"/>
-      <w:pPr>
-        <w:ind w:left="5040" w:hanging="360"/>
-      </w:pPr>
-    </w:lvl>
-    <w:lvl w:ilvl="7" w:tplc="04090019" w:tentative="1">
-      <w:start w:val="1"/>
-      <w:numFmt w:val="lowerLetter"/>
-      <w:lvlText w:val="%8."/>
-      <w:lvlJc w:val="left"/>
-      <w:pPr>
-        <w:ind w:left="5760" w:hanging="360"/>
-      </w:pPr>
-    </w:lvl>
-    <w:lvl w:ilvl="8" w:tplc="0409001B" w:tentative="1">
-      <w:start w:val="1"/>
-      <w:numFmt w:val="lowerRoman"/>
-      <w:lvlText w:val="%9."/>
-      <w:lvlJc w:val="right"/>
-      <w:pPr>
-        <w:ind w:left="6480" w:hanging="180"/>
-      </w:pPr>
-    </w:lvl>
-  </w:abstractNum>
-  <w:abstractNum w:abstractNumId="35" w15:restartNumberingAfterBreak="0">
+  <w:abstractNum w:abstractNumId="33" w15:restartNumberingAfterBreak="0">
     <w:nsid w:val="3FBA0C6F"/>
     <w:multiLevelType w:val="hybridMultilevel"/>
     <w:tmpl w:val="1100A4E6"/>
@@ -42606,7 +42590,7 @@
       </w:pPr>
     </w:lvl>
   </w:abstractNum>
-  <w:abstractNum w:abstractNumId="36" w15:restartNumberingAfterBreak="0">
+  <w:abstractNum w:abstractNumId="34" w15:restartNumberingAfterBreak="0">
     <w:nsid w:val="439F7331"/>
     <w:multiLevelType w:val="hybridMultilevel"/>
     <w:tmpl w:val="BB94BE26"/>
@@ -42696,7 +42680,7 @@
       </w:pPr>
     </w:lvl>
   </w:abstractNum>
-  <w:abstractNum w:abstractNumId="37" w15:restartNumberingAfterBreak="0">
+  <w:abstractNum w:abstractNumId="35" w15:restartNumberingAfterBreak="0">
     <w:nsid w:val="47A4183F"/>
     <w:multiLevelType w:val="hybridMultilevel"/>
     <w:tmpl w:val="CB425F00"/>
@@ -42786,7 +42770,7 @@
       </w:pPr>
     </w:lvl>
   </w:abstractNum>
-  <w:abstractNum w:abstractNumId="38" w15:restartNumberingAfterBreak="0">
+  <w:abstractNum w:abstractNumId="36" w15:restartNumberingAfterBreak="0">
     <w:nsid w:val="488557D0"/>
     <w:multiLevelType w:val="hybridMultilevel"/>
     <w:tmpl w:val="8A50B142"/>
@@ -42876,7 +42860,7 @@
       </w:pPr>
     </w:lvl>
   </w:abstractNum>
-  <w:abstractNum w:abstractNumId="39" w15:restartNumberingAfterBreak="0">
+  <w:abstractNum w:abstractNumId="37" w15:restartNumberingAfterBreak="0">
     <w:nsid w:val="496A3B8F"/>
     <w:multiLevelType w:val="multilevel"/>
     <w:tmpl w:val="496A3B8F"/>
@@ -42962,7 +42946,7 @@
       </w:pPr>
     </w:lvl>
   </w:abstractNum>
-  <w:abstractNum w:abstractNumId="40" w15:restartNumberingAfterBreak="0">
+  <w:abstractNum w:abstractNumId="38" w15:restartNumberingAfterBreak="0">
     <w:nsid w:val="4BD60B9A"/>
     <w:multiLevelType w:val="hybridMultilevel"/>
     <w:tmpl w:val="8F7CEC00"/>
@@ -43052,7 +43036,7 @@
       </w:pPr>
     </w:lvl>
   </w:abstractNum>
-  <w:abstractNum w:abstractNumId="41" w15:restartNumberingAfterBreak="0">
+  <w:abstractNum w:abstractNumId="39" w15:restartNumberingAfterBreak="0">
     <w:nsid w:val="4CD434A0"/>
     <w:multiLevelType w:val="hybridMultilevel"/>
     <w:tmpl w:val="1100A4E6"/>
@@ -43142,7 +43126,7 @@
       </w:pPr>
     </w:lvl>
   </w:abstractNum>
-  <w:abstractNum w:abstractNumId="42" w15:restartNumberingAfterBreak="0">
+  <w:abstractNum w:abstractNumId="40" w15:restartNumberingAfterBreak="0">
     <w:nsid w:val="4D7A10C1"/>
     <w:multiLevelType w:val="hybridMultilevel"/>
     <w:tmpl w:val="F4F281E6"/>
@@ -43232,7 +43216,7 @@
       </w:pPr>
     </w:lvl>
   </w:abstractNum>
-  <w:abstractNum w:abstractNumId="43" w15:restartNumberingAfterBreak="0">
+  <w:abstractNum w:abstractNumId="41" w15:restartNumberingAfterBreak="0">
     <w:nsid w:val="4E375313"/>
     <w:multiLevelType w:val="hybridMultilevel"/>
     <w:tmpl w:val="83F23EEE"/>
@@ -43322,7 +43306,7 @@
       </w:pPr>
     </w:lvl>
   </w:abstractNum>
-  <w:abstractNum w:abstractNumId="44" w15:restartNumberingAfterBreak="0">
+  <w:abstractNum w:abstractNumId="42" w15:restartNumberingAfterBreak="0">
     <w:nsid w:val="4FBE65D2"/>
     <w:multiLevelType w:val="hybridMultilevel"/>
     <w:tmpl w:val="06A4421A"/>
@@ -43412,7 +43396,7 @@
       </w:pPr>
     </w:lvl>
   </w:abstractNum>
-  <w:abstractNum w:abstractNumId="45" w15:restartNumberingAfterBreak="0">
+  <w:abstractNum w:abstractNumId="43" w15:restartNumberingAfterBreak="0">
     <w:nsid w:val="517422C6"/>
     <w:multiLevelType w:val="hybridMultilevel"/>
     <w:tmpl w:val="3B78E662"/>
@@ -43502,7 +43486,7 @@
       </w:pPr>
     </w:lvl>
   </w:abstractNum>
-  <w:abstractNum w:abstractNumId="46" w15:restartNumberingAfterBreak="0">
+  <w:abstractNum w:abstractNumId="44" w15:restartNumberingAfterBreak="0">
     <w:nsid w:val="52A60361"/>
     <w:multiLevelType w:val="hybridMultilevel"/>
     <w:tmpl w:val="1100A4E6"/>
@@ -43592,7 +43576,7 @@
       </w:pPr>
     </w:lvl>
   </w:abstractNum>
-  <w:abstractNum w:abstractNumId="47" w15:restartNumberingAfterBreak="0">
+  <w:abstractNum w:abstractNumId="45" w15:restartNumberingAfterBreak="0">
     <w:nsid w:val="565965E9"/>
     <w:multiLevelType w:val="hybridMultilevel"/>
     <w:tmpl w:val="EB604D24"/>
@@ -43705,7 +43689,7 @@
       </w:rPr>
     </w:lvl>
   </w:abstractNum>
-  <w:abstractNum w:abstractNumId="48" w15:restartNumberingAfterBreak="0">
+  <w:abstractNum w:abstractNumId="46" w15:restartNumberingAfterBreak="0">
     <w:nsid w:val="5B37111B"/>
     <w:multiLevelType w:val="hybridMultilevel"/>
     <w:tmpl w:val="B17C5C14"/>
@@ -43795,7 +43779,7 @@
       </w:pPr>
     </w:lvl>
   </w:abstractNum>
-  <w:abstractNum w:abstractNumId="49" w15:restartNumberingAfterBreak="0">
+  <w:abstractNum w:abstractNumId="47" w15:restartNumberingAfterBreak="0">
     <w:nsid w:val="5B521385"/>
     <w:multiLevelType w:val="hybridMultilevel"/>
     <w:tmpl w:val="989C18FE"/>
@@ -43885,7 +43869,7 @@
       </w:pPr>
     </w:lvl>
   </w:abstractNum>
-  <w:abstractNum w:abstractNumId="50" w15:restartNumberingAfterBreak="0">
+  <w:abstractNum w:abstractNumId="48" w15:restartNumberingAfterBreak="0">
     <w:nsid w:val="5D750F76"/>
     <w:multiLevelType w:val="hybridMultilevel"/>
     <w:tmpl w:val="929298FC"/>
@@ -43975,7 +43959,7 @@
       </w:pPr>
     </w:lvl>
   </w:abstractNum>
-  <w:abstractNum w:abstractNumId="51" w15:restartNumberingAfterBreak="0">
+  <w:abstractNum w:abstractNumId="49" w15:restartNumberingAfterBreak="0">
     <w:nsid w:val="60BF3A83"/>
     <w:multiLevelType w:val="hybridMultilevel"/>
     <w:tmpl w:val="F0E88722"/>
@@ -44065,7 +44049,7 @@
       </w:pPr>
     </w:lvl>
   </w:abstractNum>
-  <w:abstractNum w:abstractNumId="52" w15:restartNumberingAfterBreak="0">
+  <w:abstractNum w:abstractNumId="50" w15:restartNumberingAfterBreak="0">
     <w:nsid w:val="635036C8"/>
     <w:multiLevelType w:val="hybridMultilevel"/>
     <w:tmpl w:val="B142A2E8"/>
@@ -44178,7 +44162,7 @@
       </w:rPr>
     </w:lvl>
   </w:abstractNum>
-  <w:abstractNum w:abstractNumId="53" w15:restartNumberingAfterBreak="0">
+  <w:abstractNum w:abstractNumId="51" w15:restartNumberingAfterBreak="0">
     <w:nsid w:val="63737364"/>
     <w:multiLevelType w:val="hybridMultilevel"/>
     <w:tmpl w:val="2C9A96AA"/>
@@ -44268,7 +44252,7 @@
       </w:pPr>
     </w:lvl>
   </w:abstractNum>
-  <w:abstractNum w:abstractNumId="54" w15:restartNumberingAfterBreak="0">
+  <w:abstractNum w:abstractNumId="52" w15:restartNumberingAfterBreak="0">
     <w:nsid w:val="686E2168"/>
     <w:multiLevelType w:val="hybridMultilevel"/>
     <w:tmpl w:val="A7E81AC8"/>
@@ -44381,7 +44365,7 @@
       </w:rPr>
     </w:lvl>
   </w:abstractNum>
-  <w:abstractNum w:abstractNumId="55" w15:restartNumberingAfterBreak="0">
+  <w:abstractNum w:abstractNumId="53" w15:restartNumberingAfterBreak="0">
     <w:nsid w:val="68D03114"/>
     <w:multiLevelType w:val="hybridMultilevel"/>
     <w:tmpl w:val="F618B47A"/>
@@ -44471,7 +44455,7 @@
       </w:pPr>
     </w:lvl>
   </w:abstractNum>
-  <w:abstractNum w:abstractNumId="56" w15:restartNumberingAfterBreak="0">
+  <w:abstractNum w:abstractNumId="54" w15:restartNumberingAfterBreak="0">
     <w:nsid w:val="6E6F654C"/>
     <w:multiLevelType w:val="hybridMultilevel"/>
     <w:tmpl w:val="D612F12C"/>
@@ -44584,7 +44568,7 @@
       </w:rPr>
     </w:lvl>
   </w:abstractNum>
-  <w:abstractNum w:abstractNumId="57" w15:restartNumberingAfterBreak="0">
+  <w:abstractNum w:abstractNumId="55" w15:restartNumberingAfterBreak="0">
     <w:nsid w:val="718F5E0D"/>
     <w:multiLevelType w:val="hybridMultilevel"/>
     <w:tmpl w:val="DA24310A"/>
@@ -44674,7 +44658,7 @@
       </w:pPr>
     </w:lvl>
   </w:abstractNum>
-  <w:abstractNum w:abstractNumId="58" w15:restartNumberingAfterBreak="0">
+  <w:abstractNum w:abstractNumId="56" w15:restartNumberingAfterBreak="0">
     <w:nsid w:val="73210AF8"/>
     <w:multiLevelType w:val="hybridMultilevel"/>
     <w:tmpl w:val="FAC8509A"/>
@@ -44764,7 +44748,7 @@
       </w:pPr>
     </w:lvl>
   </w:abstractNum>
-  <w:abstractNum w:abstractNumId="59" w15:restartNumberingAfterBreak="0">
+  <w:abstractNum w:abstractNumId="57" w15:restartNumberingAfterBreak="0">
     <w:nsid w:val="73DB6965"/>
     <w:multiLevelType w:val="hybridMultilevel"/>
     <w:tmpl w:val="2AB4A9A4"/>
@@ -44877,7 +44861,7 @@
       </w:rPr>
     </w:lvl>
   </w:abstractNum>
-  <w:abstractNum w:abstractNumId="60" w15:restartNumberingAfterBreak="0">
+  <w:abstractNum w:abstractNumId="58" w15:restartNumberingAfterBreak="0">
     <w:nsid w:val="773201DB"/>
     <w:multiLevelType w:val="hybridMultilevel"/>
     <w:tmpl w:val="FC04F024"/>
@@ -44967,7 +44951,7 @@
       </w:pPr>
     </w:lvl>
   </w:abstractNum>
-  <w:abstractNum w:abstractNumId="61" w15:restartNumberingAfterBreak="0">
+  <w:abstractNum w:abstractNumId="59" w15:restartNumberingAfterBreak="0">
     <w:nsid w:val="78407298"/>
     <w:multiLevelType w:val="multilevel"/>
     <w:tmpl w:val="78407298"/>
@@ -45080,7 +45064,7 @@
       </w:rPr>
     </w:lvl>
   </w:abstractNum>
-  <w:abstractNum w:abstractNumId="62" w15:restartNumberingAfterBreak="0">
+  <w:abstractNum w:abstractNumId="60" w15:restartNumberingAfterBreak="0">
     <w:nsid w:val="78651244"/>
     <w:multiLevelType w:val="hybridMultilevel"/>
     <w:tmpl w:val="F7263012"/>
@@ -45170,7 +45154,7 @@
       </w:pPr>
     </w:lvl>
   </w:abstractNum>
-  <w:abstractNum w:abstractNumId="63" w15:restartNumberingAfterBreak="0">
+  <w:abstractNum w:abstractNumId="61" w15:restartNumberingAfterBreak="0">
     <w:nsid w:val="7B63498F"/>
     <w:multiLevelType w:val="hybridMultilevel"/>
     <w:tmpl w:val="7160DE28"/>
@@ -45260,7 +45244,7 @@
       </w:pPr>
     </w:lvl>
   </w:abstractNum>
-  <w:abstractNum w:abstractNumId="64" w15:restartNumberingAfterBreak="0">
+  <w:abstractNum w:abstractNumId="62" w15:restartNumberingAfterBreak="0">
     <w:nsid w:val="7BFA0AA2"/>
     <w:multiLevelType w:val="hybridMultilevel"/>
     <w:tmpl w:val="25FEC7D2"/>
@@ -45350,7 +45334,7 @@
       </w:pPr>
     </w:lvl>
   </w:abstractNum>
-  <w:abstractNum w:abstractNumId="65" w15:restartNumberingAfterBreak="0">
+  <w:abstractNum w:abstractNumId="63" w15:restartNumberingAfterBreak="0">
     <w:nsid w:val="7BFB3033"/>
     <w:multiLevelType w:val="hybridMultilevel"/>
     <w:tmpl w:val="9AA2B4A8"/>
@@ -45440,7 +45424,7 @@
       </w:pPr>
     </w:lvl>
   </w:abstractNum>
-  <w:abstractNum w:abstractNumId="66" w15:restartNumberingAfterBreak="0">
+  <w:abstractNum w:abstractNumId="64" w15:restartNumberingAfterBreak="0">
     <w:nsid w:val="7E665C0A"/>
     <w:multiLevelType w:val="hybridMultilevel"/>
     <w:tmpl w:val="1100A4E6"/>
@@ -45534,16 +45518,16 @@
     <w:abstractNumId w:val="9"/>
   </w:num>
   <w:num w:numId="2" w16cid:durableId="325717196">
-    <w:abstractNumId w:val="17"/>
+    <w:abstractNumId w:val="16"/>
   </w:num>
   <w:num w:numId="3" w16cid:durableId="1841043277">
     <w:abstractNumId w:val="5"/>
   </w:num>
   <w:num w:numId="4" w16cid:durableId="125130292">
-    <w:abstractNumId w:val="52"/>
+    <w:abstractNumId w:val="50"/>
   </w:num>
   <w:num w:numId="5" w16cid:durableId="267278749">
-    <w:abstractNumId w:val="28"/>
+    <w:abstractNumId w:val="27"/>
   </w:num>
   <w:num w:numId="6" w16cid:durableId="631710192">
     <w:abstractNumId w:val="1"/>
@@ -45552,186 +45536,180 @@
     <w:abstractNumId w:val="2"/>
   </w:num>
   <w:num w:numId="8" w16cid:durableId="340939103">
-    <w:abstractNumId w:val="56"/>
+    <w:abstractNumId w:val="54"/>
   </w:num>
   <w:num w:numId="9" w16cid:durableId="1646088458">
-    <w:abstractNumId w:val="21"/>
+    <w:abstractNumId w:val="20"/>
   </w:num>
   <w:num w:numId="10" w16cid:durableId="1928809850">
     <w:abstractNumId w:val="6"/>
   </w:num>
   <w:num w:numId="11" w16cid:durableId="526019536">
-    <w:abstractNumId w:val="47"/>
+    <w:abstractNumId w:val="45"/>
   </w:num>
   <w:num w:numId="12" w16cid:durableId="283582089">
-    <w:abstractNumId w:val="23"/>
+    <w:abstractNumId w:val="22"/>
   </w:num>
   <w:num w:numId="13" w16cid:durableId="1680038763">
     <w:abstractNumId w:val="10"/>
   </w:num>
   <w:num w:numId="14" w16cid:durableId="1299069010">
-    <w:abstractNumId w:val="54"/>
+    <w:abstractNumId w:val="52"/>
   </w:num>
   <w:num w:numId="15" w16cid:durableId="604114456">
+    <w:abstractNumId w:val="57"/>
+  </w:num>
+  <w:num w:numId="16" w16cid:durableId="1905024208">
     <w:abstractNumId w:val="59"/>
   </w:num>
-  <w:num w:numId="16" w16cid:durableId="1905024208">
-    <w:abstractNumId w:val="61"/>
-  </w:num>
   <w:num w:numId="17" w16cid:durableId="1411542557">
-    <w:abstractNumId w:val="39"/>
+    <w:abstractNumId w:val="37"/>
   </w:num>
   <w:num w:numId="18" w16cid:durableId="1771970125">
-    <w:abstractNumId w:val="24"/>
+    <w:abstractNumId w:val="23"/>
   </w:num>
   <w:num w:numId="19" w16cid:durableId="959458354">
     <w:abstractNumId w:val="4"/>
   </w:num>
   <w:num w:numId="20" w16cid:durableId="921380527">
-    <w:abstractNumId w:val="36"/>
+    <w:abstractNumId w:val="34"/>
   </w:num>
   <w:num w:numId="21" w16cid:durableId="1246264578">
-    <w:abstractNumId w:val="49"/>
+    <w:abstractNumId w:val="47"/>
   </w:num>
   <w:num w:numId="22" w16cid:durableId="1495415776">
-    <w:abstractNumId w:val="35"/>
+    <w:abstractNumId w:val="33"/>
   </w:num>
   <w:num w:numId="23" w16cid:durableId="775057146">
-    <w:abstractNumId w:val="25"/>
+    <w:abstractNumId w:val="24"/>
   </w:num>
   <w:num w:numId="24" w16cid:durableId="712080293">
-    <w:abstractNumId w:val="32"/>
+    <w:abstractNumId w:val="31"/>
   </w:num>
   <w:num w:numId="25" w16cid:durableId="1026520725">
     <w:abstractNumId w:val="0"/>
   </w:num>
   <w:num w:numId="26" w16cid:durableId="255554402">
-    <w:abstractNumId w:val="46"/>
+    <w:abstractNumId w:val="44"/>
   </w:num>
   <w:num w:numId="27" w16cid:durableId="1427651235">
-    <w:abstractNumId w:val="38"/>
+    <w:abstractNumId w:val="36"/>
   </w:num>
   <w:num w:numId="28" w16cid:durableId="907611569">
     <w:abstractNumId w:val="7"/>
   </w:num>
   <w:num w:numId="29" w16cid:durableId="1870532317">
-    <w:abstractNumId w:val="20"/>
+    <w:abstractNumId w:val="19"/>
   </w:num>
   <w:num w:numId="30" w16cid:durableId="2016373435">
-    <w:abstractNumId w:val="66"/>
+    <w:abstractNumId w:val="64"/>
   </w:num>
   <w:num w:numId="31" w16cid:durableId="1148739924">
-    <w:abstractNumId w:val="33"/>
+    <w:abstractNumId w:val="32"/>
   </w:num>
   <w:num w:numId="32" w16cid:durableId="261258844">
-    <w:abstractNumId w:val="60"/>
+    <w:abstractNumId w:val="58"/>
   </w:num>
   <w:num w:numId="33" w16cid:durableId="1511411684">
-    <w:abstractNumId w:val="43"/>
+    <w:abstractNumId w:val="41"/>
   </w:num>
   <w:num w:numId="34" w16cid:durableId="516697667">
-    <w:abstractNumId w:val="26"/>
+    <w:abstractNumId w:val="25"/>
   </w:num>
   <w:num w:numId="35" w16cid:durableId="210773510">
-    <w:abstractNumId w:val="41"/>
+    <w:abstractNumId w:val="39"/>
   </w:num>
   <w:num w:numId="36" w16cid:durableId="2086759091">
-    <w:abstractNumId w:val="16"/>
+    <w:abstractNumId w:val="15"/>
   </w:num>
   <w:num w:numId="37" w16cid:durableId="998843447">
     <w:abstractNumId w:val="8"/>
   </w:num>
   <w:num w:numId="38" w16cid:durableId="965815561">
-    <w:abstractNumId w:val="48"/>
+    <w:abstractNumId w:val="46"/>
   </w:num>
   <w:num w:numId="39" w16cid:durableId="1545487025">
-    <w:abstractNumId w:val="40"/>
+    <w:abstractNumId w:val="38"/>
   </w:num>
   <w:num w:numId="40" w16cid:durableId="144049281">
-    <w:abstractNumId w:val="63"/>
+    <w:abstractNumId w:val="61"/>
   </w:num>
   <w:num w:numId="41" w16cid:durableId="795762144">
     <w:abstractNumId w:val="13"/>
   </w:num>
   <w:num w:numId="42" w16cid:durableId="1033844725">
+    <w:abstractNumId w:val="53"/>
+  </w:num>
+  <w:num w:numId="43" w16cid:durableId="1604872838">
+    <w:abstractNumId w:val="49"/>
+  </w:num>
+  <w:num w:numId="44" w16cid:durableId="682823103">
+    <w:abstractNumId w:val="62"/>
+  </w:num>
+  <w:num w:numId="45" w16cid:durableId="1448424307">
     <w:abstractNumId w:val="55"/>
   </w:num>
-  <w:num w:numId="43" w16cid:durableId="1604872838">
-    <w:abstractNumId w:val="51"/>
-  </w:num>
-  <w:num w:numId="44" w16cid:durableId="682823103">
-    <w:abstractNumId w:val="64"/>
-  </w:num>
-  <w:num w:numId="45" w16cid:durableId="1448424307">
-    <w:abstractNumId w:val="57"/>
-  </w:num>
   <w:num w:numId="46" w16cid:durableId="461070922">
-    <w:abstractNumId w:val="62"/>
+    <w:abstractNumId w:val="60"/>
   </w:num>
   <w:num w:numId="47" w16cid:durableId="1705326683">
-    <w:abstractNumId w:val="30"/>
+    <w:abstractNumId w:val="29"/>
   </w:num>
   <w:num w:numId="48" w16cid:durableId="1594389089">
-    <w:abstractNumId w:val="45"/>
+    <w:abstractNumId w:val="43"/>
   </w:num>
   <w:num w:numId="49" w16cid:durableId="489638554">
-    <w:abstractNumId w:val="42"/>
+    <w:abstractNumId w:val="40"/>
   </w:num>
   <w:num w:numId="50" w16cid:durableId="499656964">
-    <w:abstractNumId w:val="29"/>
+    <w:abstractNumId w:val="28"/>
   </w:num>
   <w:num w:numId="51" w16cid:durableId="2103715439">
-    <w:abstractNumId w:val="19"/>
+    <w:abstractNumId w:val="18"/>
   </w:num>
   <w:num w:numId="52" w16cid:durableId="2118745500">
-    <w:abstractNumId w:val="15"/>
+    <w:abstractNumId w:val="14"/>
   </w:num>
   <w:num w:numId="53" w16cid:durableId="496723938">
     <w:abstractNumId w:val="3"/>
   </w:num>
   <w:num w:numId="54" w16cid:durableId="507407950">
-    <w:abstractNumId w:val="65"/>
+    <w:abstractNumId w:val="63"/>
   </w:num>
   <w:num w:numId="55" w16cid:durableId="1085148508">
-    <w:abstractNumId w:val="27"/>
+    <w:abstractNumId w:val="26"/>
   </w:num>
   <w:num w:numId="56" w16cid:durableId="1723943254">
-    <w:abstractNumId w:val="31"/>
+    <w:abstractNumId w:val="30"/>
   </w:num>
-  <w:num w:numId="57" w16cid:durableId="644046345">
-    <w:abstractNumId w:val="34"/>
+  <w:num w:numId="57" w16cid:durableId="1300266400">
+    <w:abstractNumId w:val="21"/>
   </w:num>
-  <w:num w:numId="58" w16cid:durableId="1300266400">
-    <w:abstractNumId w:val="22"/>
+  <w:num w:numId="58" w16cid:durableId="2085450768">
+    <w:abstractNumId w:val="48"/>
   </w:num>
-  <w:num w:numId="59" w16cid:durableId="2085450768">
-    <w:abstractNumId w:val="50"/>
+  <w:num w:numId="59" w16cid:durableId="1928420902">
+    <w:abstractNumId w:val="17"/>
   </w:num>
-  <w:num w:numId="60" w16cid:durableId="1928420902">
-    <w:abstractNumId w:val="18"/>
+  <w:num w:numId="60" w16cid:durableId="416756011">
+    <w:abstractNumId w:val="56"/>
   </w:num>
-  <w:num w:numId="61" w16cid:durableId="416756011">
-    <w:abstractNumId w:val="58"/>
+  <w:num w:numId="61" w16cid:durableId="1178616891">
+    <w:abstractNumId w:val="42"/>
   </w:num>
-  <w:num w:numId="62" w16cid:durableId="1178616891">
-    <w:abstractNumId w:val="44"/>
-  </w:num>
-  <w:num w:numId="63" w16cid:durableId="1641228378">
+  <w:num w:numId="62" w16cid:durableId="1641228378">
     <w:abstractNumId w:val="12"/>
   </w:num>
-  <w:num w:numId="64" w16cid:durableId="128783885">
+  <w:num w:numId="63" w16cid:durableId="128783885">
     <w:abstractNumId w:val="11"/>
   </w:num>
-  <w:num w:numId="65" w16cid:durableId="270747684">
-    <w:abstractNumId w:val="53"/>
+  <w:num w:numId="64" w16cid:durableId="270747684">
+    <w:abstractNumId w:val="51"/>
   </w:num>
-  <w:num w:numId="66" w16cid:durableId="513960518">
-    <w:abstractNumId w:val="37"/>
+  <w:num w:numId="65" w16cid:durableId="513960518">
+    <w:abstractNumId w:val="35"/>
   </w:num>
-  <w:num w:numId="67" w16cid:durableId="1133208755">
-    <w:abstractNumId w:val="14"/>
-  </w:num>
-  <w:numIdMacAtCleanup w:val="55"/>
+  <w:numIdMacAtCleanup w:val="65"/>
 </w:numbering>
 </file>
 
@@ -46204,7 +46182,6 @@
   <w:style w:type="character" w:default="1" w:styleId="DefaultParagraphFont">
     <w:name w:val="Default Paragraph Font"/>
     <w:uiPriority w:val="1"/>
-    <w:semiHidden/>
     <w:unhideWhenUsed/>
   </w:style>
   <w:style w:type="table" w:default="1" w:styleId="TableNormal">
@@ -46814,6 +46791,16 @@
       <w:spacing w:after="100"/>
       <w:ind w:left="440"/>
     </w:pPr>
+  </w:style>
+  <w:style w:type="character" w:styleId="PlaceholderText">
+    <w:name w:val="Placeholder Text"/>
+    <w:basedOn w:val="DefaultParagraphFont"/>
+    <w:uiPriority w:val="99"/>
+    <w:semiHidden/>
+    <w:rsid w:val="002261E6"/>
+    <w:rPr>
+      <w:color w:val="808080"/>
+    </w:rPr>
   </w:style>
 </w:styles>
 </file>
@@ -47113,6 +47100,29 @@
 </a:theme>
 </file>
 
+<file path=word/webextensions/taskpanes.xml><?xml version="1.0" encoding="utf-8"?>
+<wetp:taskpanes xmlns:wetp="http://schemas.microsoft.com/office/webextensions/taskpanes/2010/11">
+  <wetp:taskpane dockstate="right" visibility="0" width="350" row="0">
+    <wetp:webextensionref xmlns:r="http://schemas.openxmlformats.org/officeDocument/2006/relationships" r:id="rId1"/>
+  </wetp:taskpane>
+</wetp:taskpanes>
+</file>
+
+<file path=word/webextensions/webextension1.xml><?xml version="1.0" encoding="utf-8"?>
+<we:webextension xmlns:we="http://schemas.microsoft.com/office/webextensions/webextension/2010/11" id="{FA0796F9-4287-4CB3-81B6-85CDF1CCD1B1}">
+  <we:reference id="wa104382081" version="1.55.1.0" store="en-US" storeType="OMEX"/>
+  <we:alternateReferences>
+    <we:reference id="WA104382081" version="1.55.1.0" store="WA104382081" storeType="OMEX"/>
+  </we:alternateReferences>
+  <we:properties>
+    <we:property name="MENDELEY_CITATIONS" value="[]"/>
+    <we:property name="MENDELEY_CITATIONS_STYLE" value="{&quot;id&quot;:&quot;https://www.zotero.org/styles/apa&quot;,&quot;title&quot;:&quot;American Psychological Association 7th edition&quot;,&quot;format&quot;:&quot;author-date&quot;,&quot;defaultLocale&quot;:null,&quot;isLocaleCodeValid&quot;:true}"/>
+  </we:properties>
+  <we:bindings/>
+  <we:snapshot xmlns:r="http://schemas.openxmlformats.org/officeDocument/2006/relationships"/>
+</we:webextension>
+</file>
+
 <file path=customXml/item1.xml><?xml version="1.0" encoding="utf-8"?>
 <b:Sources xmlns:b="http://schemas.openxmlformats.org/officeDocument/2006/bibliography" xmlns="http://schemas.openxmlformats.org/officeDocument/2006/bibliography" SelectedStyle="\IEEE2006OfficeOnline.xsl" StyleName="IEEE" Version="2006">
   <b:Source>

</xml_diff>